<commit_message>
data dictionary and restriction
</commit_message>
<xml_diff>
--- a/Diccionario de BDDCRr.docx
+++ b/Diccionario de BDDCRr.docx
@@ -364,7 +364,7 @@
                 <w:szCs w:val="20"/>
                 <w:lang w:val="es-419"/>
               </w:rPr>
-              <w:t>(1,1)</w:t>
+              <w:t>16</w:t>
             </w:r>
           </w:p>
         </w:tc>
@@ -1163,7 +1163,7 @@
                 <w:szCs w:val="20"/>
                 <w:lang w:val="es-419"/>
               </w:rPr>
-              <w:t>(1,1)</w:t>
+              <w:t>16</w:t>
             </w:r>
           </w:p>
         </w:tc>
@@ -2143,7 +2143,7 @@
                 <w:szCs w:val="20"/>
                 <w:lang w:val="es-419"/>
               </w:rPr>
-              <w:t>(1,1)</w:t>
+              <w:t>16</w:t>
             </w:r>
           </w:p>
         </w:tc>
@@ -2944,7 +2944,7 @@
                 <w:szCs w:val="20"/>
                 <w:lang w:val="es-419"/>
               </w:rPr>
-              <w:t>(1,1)</w:t>
+              <w:t>16</w:t>
             </w:r>
           </w:p>
         </w:tc>
@@ -3911,7 +3911,7 @@
                 <w:szCs w:val="20"/>
                 <w:lang w:val="es-419"/>
               </w:rPr>
-              <w:t>(1,1)</w:t>
+              <w:t>16</w:t>
             </w:r>
           </w:p>
         </w:tc>
@@ -4519,7 +4519,7 @@
                 <w:szCs w:val="20"/>
                 <w:lang w:val="es-419"/>
               </w:rPr>
-              <w:t>(1,1)</w:t>
+              <w:t>16</w:t>
             </w:r>
           </w:p>
         </w:tc>
@@ -5017,7 +5017,6 @@
                 <w:lang w:val="es-419"/>
               </w:rPr>
             </w:pPr>
-            <w:proofErr w:type="spellStart"/>
             <w:r>
               <w:rPr>
                 <w:rFonts w:ascii="Arial" w:hAnsi="Arial" w:cs="Arial"/>
@@ -5026,9 +5025,10 @@
                 <w:szCs w:val="20"/>
                 <w:lang w:val="es-419"/>
               </w:rPr>
-              <w:t>binary</w:t>
-            </w:r>
-            <w:proofErr w:type="spellEnd"/>
+              <w:t>bit</w:t>
+            </w:r>
+            <w:bookmarkStart w:id="0" w:name="_GoBack"/>
+            <w:bookmarkEnd w:id="0"/>
           </w:p>
         </w:tc>
         <w:tc>
@@ -5126,8 +5126,6 @@
               </w:rPr>
               <w:t>Check</w:t>
             </w:r>
-            <w:bookmarkStart w:id="0" w:name="_GoBack"/>
-            <w:bookmarkEnd w:id="0"/>
           </w:p>
         </w:tc>
       </w:tr>
@@ -5693,7 +5691,7 @@
                 <w:szCs w:val="20"/>
                 <w:lang w:val="es-419"/>
               </w:rPr>
-              <w:t>(1,1)</w:t>
+              <w:t>16</w:t>
             </w:r>
           </w:p>
         </w:tc>
@@ -6293,1344 +6291,6 @@
         </w:tc>
       </w:tr>
     </w:tbl>
-    <w:p>
-      <w:pPr>
-        <w:rPr>
-          <w:sz w:val="20"/>
-          <w:lang w:val="es-419"/>
-        </w:rPr>
-      </w:pPr>
-    </w:p>
-    <w:tbl>
-      <w:tblPr>
-        <w:tblStyle w:val="Tablaconcuadrcula"/>
-        <w:tblW w:w="0" w:type="auto"/>
-        <w:tblLook w:val="04A0" w:firstRow="1" w:lastRow="0" w:firstColumn="1" w:lastColumn="0" w:noHBand="0" w:noVBand="1"/>
-      </w:tblPr>
-      <w:tblGrid>
-        <w:gridCol w:w="808"/>
-        <w:gridCol w:w="1972"/>
-        <w:gridCol w:w="995"/>
-        <w:gridCol w:w="1327"/>
-        <w:gridCol w:w="1047"/>
-        <w:gridCol w:w="1896"/>
-        <w:gridCol w:w="1305"/>
-      </w:tblGrid>
-      <w:tr>
-        <w:tc>
-          <w:tcPr>
-            <w:tcW w:w="9350" w:type="dxa"/>
-            <w:gridSpan w:val="7"/>
-            <w:shd w:val="clear" w:color="auto" w:fill="E7E6E6" w:themeFill="background2"/>
-          </w:tcPr>
-          <w:p>
-            <w:pPr>
-              <w:jc w:val="center"/>
-              <w:rPr>
-                <w:rFonts w:ascii="Arial" w:hAnsi="Arial" w:cs="Arial"/>
-                <w:lang w:val="es-419"/>
-              </w:rPr>
-            </w:pPr>
-            <w:proofErr w:type="spellStart"/>
-            <w:r>
-              <w:rPr>
-                <w:rFonts w:ascii="Arial" w:hAnsi="Arial" w:cs="Arial"/>
-                <w:lang w:val="es-419"/>
-              </w:rPr>
-              <w:t>Capacitaciones_libres</w:t>
-            </w:r>
-            <w:proofErr w:type="spellEnd"/>
-          </w:p>
-        </w:tc>
-      </w:tr>
-      <w:tr>
-        <w:tc>
-          <w:tcPr>
-            <w:tcW w:w="809" w:type="dxa"/>
-            <w:shd w:val="clear" w:color="auto" w:fill="E7E6E6" w:themeFill="background2"/>
-          </w:tcPr>
-          <w:p>
-            <w:pPr>
-              <w:jc w:val="center"/>
-              <w:rPr>
-                <w:rFonts w:ascii="Arial" w:hAnsi="Arial" w:cs="Arial"/>
-                <w:lang w:val="es-419"/>
-              </w:rPr>
-            </w:pPr>
-            <w:r>
-              <w:rPr>
-                <w:rFonts w:ascii="Arial" w:hAnsi="Arial" w:cs="Arial"/>
-                <w:lang w:val="es-419"/>
-              </w:rPr>
-              <w:t>Llave</w:t>
-            </w:r>
-          </w:p>
-        </w:tc>
-        <w:tc>
-          <w:tcPr>
-            <w:tcW w:w="1972" w:type="dxa"/>
-            <w:shd w:val="clear" w:color="auto" w:fill="E7E6E6" w:themeFill="background2"/>
-          </w:tcPr>
-          <w:p>
-            <w:pPr>
-              <w:jc w:val="center"/>
-              <w:rPr>
-                <w:rFonts w:ascii="Arial" w:hAnsi="Arial" w:cs="Arial"/>
-                <w:lang w:val="es-419"/>
-              </w:rPr>
-            </w:pPr>
-            <w:r>
-              <w:rPr>
-                <w:rFonts w:ascii="Arial" w:hAnsi="Arial" w:cs="Arial"/>
-                <w:lang w:val="es-419"/>
-              </w:rPr>
-              <w:t>Nombre</w:t>
-            </w:r>
-          </w:p>
-        </w:tc>
-        <w:tc>
-          <w:tcPr>
-            <w:tcW w:w="997" w:type="dxa"/>
-            <w:shd w:val="clear" w:color="auto" w:fill="E7E6E6" w:themeFill="background2"/>
-          </w:tcPr>
-          <w:p>
-            <w:pPr>
-              <w:jc w:val="center"/>
-              <w:rPr>
-                <w:rFonts w:ascii="Arial" w:hAnsi="Arial" w:cs="Arial"/>
-                <w:lang w:val="es-419"/>
-              </w:rPr>
-            </w:pPr>
-            <w:r>
-              <w:rPr>
-                <w:rFonts w:ascii="Arial" w:hAnsi="Arial" w:cs="Arial"/>
-                <w:lang w:val="es-419"/>
-              </w:rPr>
-              <w:t>Campo</w:t>
-            </w:r>
-          </w:p>
-        </w:tc>
-        <w:tc>
-          <w:tcPr>
-            <w:tcW w:w="1335" w:type="dxa"/>
-            <w:shd w:val="clear" w:color="auto" w:fill="E7E6E6" w:themeFill="background2"/>
-          </w:tcPr>
-          <w:p>
-            <w:pPr>
-              <w:jc w:val="center"/>
-              <w:rPr>
-                <w:rFonts w:ascii="Arial" w:hAnsi="Arial" w:cs="Arial"/>
-                <w:lang w:val="es-419"/>
-              </w:rPr>
-            </w:pPr>
-            <w:r>
-              <w:rPr>
-                <w:rFonts w:ascii="Arial" w:hAnsi="Arial" w:cs="Arial"/>
-                <w:lang w:val="es-419"/>
-              </w:rPr>
-              <w:t>Tipo</w:t>
-            </w:r>
-          </w:p>
-        </w:tc>
-        <w:tc>
-          <w:tcPr>
-            <w:tcW w:w="1048" w:type="dxa"/>
-            <w:shd w:val="clear" w:color="auto" w:fill="E7E6E6" w:themeFill="background2"/>
-          </w:tcPr>
-          <w:p>
-            <w:pPr>
-              <w:jc w:val="center"/>
-              <w:rPr>
-                <w:rFonts w:ascii="Arial" w:hAnsi="Arial" w:cs="Arial"/>
-                <w:lang w:val="es-419"/>
-              </w:rPr>
-            </w:pPr>
-            <w:r>
-              <w:rPr>
-                <w:rFonts w:ascii="Arial" w:hAnsi="Arial" w:cs="Arial"/>
-                <w:lang w:val="es-419"/>
-              </w:rPr>
-              <w:t>Tamaño</w:t>
-            </w:r>
-          </w:p>
-        </w:tc>
-        <w:tc>
-          <w:tcPr>
-            <w:tcW w:w="1909" w:type="dxa"/>
-            <w:shd w:val="clear" w:color="auto" w:fill="E7E6E6" w:themeFill="background2"/>
-          </w:tcPr>
-          <w:p>
-            <w:pPr>
-              <w:jc w:val="center"/>
-              <w:rPr>
-                <w:rFonts w:ascii="Arial" w:hAnsi="Arial" w:cs="Arial"/>
-                <w:lang w:val="es-419"/>
-              </w:rPr>
-            </w:pPr>
-            <w:r>
-              <w:rPr>
-                <w:rFonts w:ascii="Arial" w:hAnsi="Arial" w:cs="Arial"/>
-                <w:lang w:val="es-419"/>
-              </w:rPr>
-              <w:t>Descripción</w:t>
-            </w:r>
-          </w:p>
-        </w:tc>
-        <w:tc>
-          <w:tcPr>
-            <w:tcW w:w="1280" w:type="dxa"/>
-            <w:shd w:val="clear" w:color="auto" w:fill="E7E6E6" w:themeFill="background2"/>
-          </w:tcPr>
-          <w:p>
-            <w:pPr>
-              <w:jc w:val="center"/>
-              <w:rPr>
-                <w:rFonts w:ascii="Arial" w:hAnsi="Arial" w:cs="Arial"/>
-                <w:lang w:val="es-419"/>
-              </w:rPr>
-            </w:pPr>
-            <w:r>
-              <w:rPr>
-                <w:rFonts w:ascii="Arial" w:hAnsi="Arial" w:cs="Arial"/>
-                <w:lang w:val="es-419"/>
-              </w:rPr>
-              <w:t>Restricción</w:t>
-            </w:r>
-          </w:p>
-        </w:tc>
-      </w:tr>
-      <w:tr>
-        <w:tc>
-          <w:tcPr>
-            <w:tcW w:w="809" w:type="dxa"/>
-          </w:tcPr>
-          <w:p>
-            <w:pPr>
-              <w:jc w:val="center"/>
-              <w:rPr>
-                <w:rFonts w:ascii="Arial" w:hAnsi="Arial" w:cs="Arial"/>
-                <w:sz w:val="20"/>
-                <w:szCs w:val="20"/>
-                <w:lang w:val="es-419"/>
-              </w:rPr>
-            </w:pPr>
-            <w:r>
-              <w:rPr>
-                <w:rFonts w:ascii="Arial" w:hAnsi="Arial" w:cs="Arial"/>
-                <w:sz w:val="20"/>
-                <w:szCs w:val="20"/>
-                <w:lang w:val="es-419"/>
-              </w:rPr>
-              <w:t>PK</w:t>
-            </w:r>
-          </w:p>
-        </w:tc>
-        <w:tc>
-          <w:tcPr>
-            <w:tcW w:w="1972" w:type="dxa"/>
-          </w:tcPr>
-          <w:p>
-            <w:pPr>
-              <w:jc w:val="center"/>
-              <w:rPr>
-                <w:rFonts w:ascii="Arial" w:hAnsi="Arial" w:cs="Arial"/>
-                <w:sz w:val="20"/>
-                <w:szCs w:val="20"/>
-                <w:lang w:val="es-419"/>
-              </w:rPr>
-            </w:pPr>
-            <w:r>
-              <w:rPr>
-                <w:rFonts w:ascii="Arial" w:hAnsi="Arial" w:cs="Arial"/>
-                <w:sz w:val="20"/>
-                <w:szCs w:val="20"/>
-                <w:lang w:val="es-419"/>
-              </w:rPr>
-              <w:t>id</w:t>
-            </w:r>
-          </w:p>
-        </w:tc>
-        <w:tc>
-          <w:tcPr>
-            <w:tcW w:w="997" w:type="dxa"/>
-          </w:tcPr>
-          <w:p>
-            <w:pPr>
-              <w:jc w:val="center"/>
-              <w:rPr>
-                <w:rFonts w:ascii="Arial" w:hAnsi="Arial" w:cs="Arial"/>
-                <w:sz w:val="20"/>
-                <w:szCs w:val="20"/>
-                <w:lang w:val="es-419"/>
-              </w:rPr>
-            </w:pPr>
-            <w:proofErr w:type="spellStart"/>
-            <w:r>
-              <w:rPr>
-                <w:rFonts w:ascii="Arial" w:hAnsi="Arial" w:cs="Arial"/>
-                <w:sz w:val="20"/>
-                <w:szCs w:val="20"/>
-                <w:lang w:val="es-419"/>
-              </w:rPr>
-              <w:t>Id</w:t>
-            </w:r>
-            <w:r>
-              <w:rPr>
-                <w:rFonts w:ascii="Arial" w:hAnsi="Arial" w:cs="Arial"/>
-                <w:sz w:val="20"/>
-                <w:szCs w:val="20"/>
-                <w:lang w:val="es-419"/>
-              </w:rPr>
-              <w:t>CaL</w:t>
-            </w:r>
-            <w:proofErr w:type="spellEnd"/>
-          </w:p>
-        </w:tc>
-        <w:tc>
-          <w:tcPr>
-            <w:tcW w:w="1335" w:type="dxa"/>
-          </w:tcPr>
-          <w:p>
-            <w:pPr>
-              <w:jc w:val="center"/>
-              <w:rPr>
-                <w:rFonts w:ascii="Arial" w:hAnsi="Arial" w:cs="Arial"/>
-                <w:color w:val="4472C4" w:themeColor="accent1"/>
-                <w:sz w:val="20"/>
-                <w:szCs w:val="20"/>
-                <w:lang w:val="es-419"/>
-              </w:rPr>
-            </w:pPr>
-            <w:proofErr w:type="spellStart"/>
-            <w:r>
-              <w:rPr>
-                <w:rFonts w:ascii="Arial" w:hAnsi="Arial" w:cs="Arial"/>
-                <w:color w:val="4472C4" w:themeColor="accent1"/>
-                <w:sz w:val="20"/>
-                <w:szCs w:val="20"/>
-                <w:lang w:val="es-419"/>
-              </w:rPr>
-              <w:t>Integer</w:t>
-            </w:r>
-            <w:proofErr w:type="spellEnd"/>
-            <w:r>
-              <w:rPr>
-                <w:rFonts w:ascii="Arial" w:hAnsi="Arial" w:cs="Arial"/>
-                <w:color w:val="4472C4" w:themeColor="accent1"/>
-                <w:sz w:val="20"/>
-                <w:szCs w:val="20"/>
-                <w:lang w:val="es-419"/>
-              </w:rPr>
-              <w:t xml:space="preserve"> </w:t>
-            </w:r>
-            <w:proofErr w:type="spellStart"/>
-            <w:r>
-              <w:rPr>
-                <w:rFonts w:ascii="Arial" w:hAnsi="Arial" w:cs="Arial"/>
-                <w:color w:val="4472C4" w:themeColor="accent1"/>
-                <w:sz w:val="20"/>
-                <w:szCs w:val="20"/>
-                <w:lang w:val="es-419"/>
-              </w:rPr>
-              <w:t>Identity</w:t>
-            </w:r>
-            <w:proofErr w:type="spellEnd"/>
-          </w:p>
-        </w:tc>
-        <w:tc>
-          <w:tcPr>
-            <w:tcW w:w="1048" w:type="dxa"/>
-          </w:tcPr>
-          <w:p>
-            <w:pPr>
-              <w:jc w:val="center"/>
-              <w:rPr>
-                <w:rFonts w:ascii="Arial" w:hAnsi="Arial" w:cs="Arial"/>
-                <w:sz w:val="20"/>
-                <w:szCs w:val="20"/>
-                <w:lang w:val="es-419"/>
-              </w:rPr>
-            </w:pPr>
-            <w:r>
-              <w:rPr>
-                <w:rFonts w:ascii="Arial" w:hAnsi="Arial" w:cs="Arial"/>
-                <w:sz w:val="20"/>
-                <w:szCs w:val="20"/>
-                <w:lang w:val="es-419"/>
-              </w:rPr>
-              <w:t>(1,1)</w:t>
-            </w:r>
-          </w:p>
-        </w:tc>
-        <w:tc>
-          <w:tcPr>
-            <w:tcW w:w="1909" w:type="dxa"/>
-          </w:tcPr>
-          <w:p>
-            <w:pPr>
-              <w:jc w:val="center"/>
-              <w:rPr>
-                <w:rFonts w:ascii="Arial" w:hAnsi="Arial" w:cs="Arial"/>
-                <w:sz w:val="20"/>
-                <w:szCs w:val="20"/>
-                <w:lang w:val="es-419"/>
-              </w:rPr>
-            </w:pPr>
-            <w:r>
-              <w:rPr>
-                <w:rFonts w:ascii="Arial" w:hAnsi="Arial" w:cs="Arial"/>
-                <w:sz w:val="20"/>
-                <w:szCs w:val="20"/>
-                <w:lang w:val="es-419"/>
-              </w:rPr>
-              <w:t>Código Único para representar u</w:t>
-            </w:r>
-            <w:r>
-              <w:rPr>
-                <w:rFonts w:ascii="Arial" w:hAnsi="Arial" w:cs="Arial"/>
-                <w:sz w:val="20"/>
-                <w:szCs w:val="20"/>
-                <w:lang w:val="es-419"/>
-              </w:rPr>
-              <w:t>na Capacitación Libre</w:t>
-            </w:r>
-          </w:p>
-        </w:tc>
-        <w:tc>
-          <w:tcPr>
-            <w:tcW w:w="1280" w:type="dxa"/>
-          </w:tcPr>
-          <w:p>
-            <w:pPr>
-              <w:jc w:val="center"/>
-              <w:rPr>
-                <w:rFonts w:ascii="Arial" w:hAnsi="Arial" w:cs="Arial"/>
-                <w:sz w:val="20"/>
-                <w:szCs w:val="20"/>
-                <w:lang w:val="es-419"/>
-              </w:rPr>
-            </w:pPr>
-            <w:proofErr w:type="spellStart"/>
-            <w:r>
-              <w:rPr>
-                <w:rFonts w:ascii="Arial" w:hAnsi="Arial" w:cs="Arial"/>
-                <w:sz w:val="20"/>
-                <w:szCs w:val="20"/>
-                <w:lang w:val="es-419"/>
-              </w:rPr>
-              <w:t>Unique</w:t>
-            </w:r>
-            <w:proofErr w:type="spellEnd"/>
-          </w:p>
-        </w:tc>
-      </w:tr>
-      <w:tr>
-        <w:trPr>
-          <w:trHeight w:val="332"/>
-        </w:trPr>
-        <w:tc>
-          <w:tcPr>
-            <w:tcW w:w="809" w:type="dxa"/>
-          </w:tcPr>
-          <w:p>
-            <w:pPr>
-              <w:jc w:val="center"/>
-              <w:rPr>
-                <w:rFonts w:ascii="Arial" w:hAnsi="Arial" w:cs="Arial"/>
-                <w:sz w:val="20"/>
-                <w:szCs w:val="20"/>
-                <w:lang w:val="es-419"/>
-              </w:rPr>
-            </w:pPr>
-          </w:p>
-        </w:tc>
-        <w:tc>
-          <w:tcPr>
-            <w:tcW w:w="1972" w:type="dxa"/>
-          </w:tcPr>
-          <w:p>
-            <w:pPr>
-              <w:jc w:val="center"/>
-              <w:rPr>
-                <w:rFonts w:ascii="Arial" w:hAnsi="Arial" w:cs="Arial"/>
-                <w:sz w:val="20"/>
-                <w:szCs w:val="20"/>
-                <w:lang w:val="es-419"/>
-              </w:rPr>
-            </w:pPr>
-            <w:proofErr w:type="spellStart"/>
-            <w:r>
-              <w:rPr>
-                <w:rFonts w:ascii="Arial" w:hAnsi="Arial" w:cs="Arial"/>
-                <w:sz w:val="20"/>
-                <w:szCs w:val="20"/>
-                <w:lang w:val="es-419"/>
-              </w:rPr>
-              <w:t>fecha_inicio</w:t>
-            </w:r>
-            <w:proofErr w:type="spellEnd"/>
-          </w:p>
-        </w:tc>
-        <w:tc>
-          <w:tcPr>
-            <w:tcW w:w="997" w:type="dxa"/>
-          </w:tcPr>
-          <w:p>
-            <w:pPr>
-              <w:jc w:val="center"/>
-              <w:rPr>
-                <w:rFonts w:ascii="Arial" w:hAnsi="Arial" w:cs="Arial"/>
-                <w:sz w:val="20"/>
-                <w:szCs w:val="20"/>
-                <w:lang w:val="es-419"/>
-              </w:rPr>
-            </w:pPr>
-            <w:proofErr w:type="spellStart"/>
-            <w:r>
-              <w:rPr>
-                <w:rFonts w:ascii="Arial" w:hAnsi="Arial" w:cs="Arial"/>
-                <w:sz w:val="20"/>
-                <w:szCs w:val="20"/>
-                <w:lang w:val="es-419"/>
-              </w:rPr>
-              <w:t>FICaL</w:t>
-            </w:r>
-            <w:proofErr w:type="spellEnd"/>
-          </w:p>
-        </w:tc>
-        <w:tc>
-          <w:tcPr>
-            <w:tcW w:w="1335" w:type="dxa"/>
-          </w:tcPr>
-          <w:p>
-            <w:pPr>
-              <w:jc w:val="center"/>
-              <w:rPr>
-                <w:rFonts w:ascii="Arial" w:hAnsi="Arial" w:cs="Arial"/>
-                <w:color w:val="4472C4" w:themeColor="accent1"/>
-                <w:sz w:val="20"/>
-                <w:szCs w:val="20"/>
-                <w:lang w:val="es-419"/>
-              </w:rPr>
-            </w:pPr>
-            <w:proofErr w:type="spellStart"/>
-            <w:r>
-              <w:rPr>
-                <w:rFonts w:ascii="Arial" w:hAnsi="Arial" w:cs="Arial"/>
-                <w:color w:val="4472C4" w:themeColor="accent1"/>
-                <w:sz w:val="20"/>
-                <w:szCs w:val="20"/>
-                <w:lang w:val="es-419"/>
-              </w:rPr>
-              <w:t>datetime</w:t>
-            </w:r>
-            <w:proofErr w:type="spellEnd"/>
-          </w:p>
-        </w:tc>
-        <w:tc>
-          <w:tcPr>
-            <w:tcW w:w="1048" w:type="dxa"/>
-          </w:tcPr>
-          <w:p>
-            <w:pPr>
-              <w:jc w:val="center"/>
-              <w:rPr>
-                <w:rFonts w:ascii="Arial" w:hAnsi="Arial" w:cs="Arial"/>
-                <w:sz w:val="20"/>
-                <w:szCs w:val="20"/>
-                <w:lang w:val="es-419"/>
-              </w:rPr>
-            </w:pPr>
-            <w:r>
-              <w:rPr>
-                <w:rFonts w:ascii="Arial" w:hAnsi="Arial" w:cs="Arial"/>
-                <w:sz w:val="20"/>
-                <w:szCs w:val="20"/>
-                <w:lang w:val="es-419"/>
-              </w:rPr>
-              <w:t>--</w:t>
-            </w:r>
-          </w:p>
-        </w:tc>
-        <w:tc>
-          <w:tcPr>
-            <w:tcW w:w="1909" w:type="dxa"/>
-          </w:tcPr>
-          <w:p>
-            <w:pPr>
-              <w:jc w:val="center"/>
-              <w:rPr>
-                <w:rFonts w:ascii="Arial" w:hAnsi="Arial" w:cs="Arial"/>
-                <w:sz w:val="20"/>
-                <w:szCs w:val="20"/>
-                <w:lang w:val="es-419"/>
-              </w:rPr>
-            </w:pPr>
-            <w:r>
-              <w:rPr>
-                <w:rFonts w:ascii="Arial" w:hAnsi="Arial" w:cs="Arial"/>
-                <w:sz w:val="20"/>
-                <w:szCs w:val="20"/>
-                <w:lang w:val="es-419"/>
-              </w:rPr>
-              <w:t>Fecha de Inicio de la Capacitación Libre</w:t>
-            </w:r>
-          </w:p>
-        </w:tc>
-        <w:tc>
-          <w:tcPr>
-            <w:tcW w:w="1280" w:type="dxa"/>
-          </w:tcPr>
-          <w:p>
-            <w:pPr>
-              <w:jc w:val="center"/>
-              <w:rPr>
-                <w:rFonts w:ascii="Arial" w:hAnsi="Arial" w:cs="Arial"/>
-                <w:sz w:val="20"/>
-                <w:szCs w:val="20"/>
-                <w:lang w:val="es-419"/>
-              </w:rPr>
-            </w:pPr>
-            <w:proofErr w:type="spellStart"/>
-            <w:r>
-              <w:rPr>
-                <w:rFonts w:ascii="Arial" w:hAnsi="Arial" w:cs="Arial"/>
-                <w:sz w:val="20"/>
-                <w:szCs w:val="20"/>
-                <w:lang w:val="es-419"/>
-              </w:rPr>
-              <w:t>Check</w:t>
-            </w:r>
-            <w:proofErr w:type="spellEnd"/>
-          </w:p>
-        </w:tc>
-      </w:tr>
-      <w:tr>
-        <w:trPr>
-          <w:trHeight w:val="170"/>
-        </w:trPr>
-        <w:tc>
-          <w:tcPr>
-            <w:tcW w:w="809" w:type="dxa"/>
-          </w:tcPr>
-          <w:p>
-            <w:pPr>
-              <w:jc w:val="center"/>
-              <w:rPr>
-                <w:rFonts w:ascii="Arial" w:hAnsi="Arial" w:cs="Arial"/>
-                <w:sz w:val="20"/>
-                <w:szCs w:val="20"/>
-                <w:lang w:val="es-419"/>
-              </w:rPr>
-            </w:pPr>
-          </w:p>
-        </w:tc>
-        <w:tc>
-          <w:tcPr>
-            <w:tcW w:w="1972" w:type="dxa"/>
-          </w:tcPr>
-          <w:p>
-            <w:pPr>
-              <w:jc w:val="center"/>
-              <w:rPr>
-                <w:rFonts w:ascii="Arial" w:hAnsi="Arial" w:cs="Arial"/>
-                <w:sz w:val="20"/>
-                <w:szCs w:val="20"/>
-                <w:lang w:val="es-419"/>
-              </w:rPr>
-            </w:pPr>
-            <w:proofErr w:type="spellStart"/>
-            <w:r>
-              <w:rPr>
-                <w:rFonts w:ascii="Arial" w:hAnsi="Arial" w:cs="Arial"/>
-                <w:sz w:val="20"/>
-                <w:szCs w:val="20"/>
-                <w:lang w:val="es-419"/>
-              </w:rPr>
-              <w:t>fecha_fin</w:t>
-            </w:r>
-            <w:proofErr w:type="spellEnd"/>
-          </w:p>
-        </w:tc>
-        <w:tc>
-          <w:tcPr>
-            <w:tcW w:w="997" w:type="dxa"/>
-          </w:tcPr>
-          <w:p>
-            <w:pPr>
-              <w:jc w:val="center"/>
-              <w:rPr>
-                <w:rFonts w:ascii="Arial" w:hAnsi="Arial" w:cs="Arial"/>
-                <w:sz w:val="20"/>
-                <w:szCs w:val="20"/>
-                <w:lang w:val="es-419"/>
-              </w:rPr>
-            </w:pPr>
-            <w:proofErr w:type="spellStart"/>
-            <w:r>
-              <w:rPr>
-                <w:rFonts w:ascii="Arial" w:hAnsi="Arial" w:cs="Arial"/>
-                <w:sz w:val="20"/>
-                <w:szCs w:val="20"/>
-                <w:lang w:val="es-419"/>
-              </w:rPr>
-              <w:t>FFCaL</w:t>
-            </w:r>
-            <w:proofErr w:type="spellEnd"/>
-          </w:p>
-        </w:tc>
-        <w:tc>
-          <w:tcPr>
-            <w:tcW w:w="1335" w:type="dxa"/>
-          </w:tcPr>
-          <w:p>
-            <w:pPr>
-              <w:jc w:val="center"/>
-              <w:rPr>
-                <w:rFonts w:ascii="Arial" w:hAnsi="Arial" w:cs="Arial"/>
-                <w:color w:val="4472C4" w:themeColor="accent1"/>
-                <w:sz w:val="20"/>
-                <w:szCs w:val="20"/>
-                <w:lang w:val="es-419"/>
-              </w:rPr>
-            </w:pPr>
-            <w:proofErr w:type="spellStart"/>
-            <w:r>
-              <w:rPr>
-                <w:rFonts w:ascii="Arial" w:hAnsi="Arial" w:cs="Arial"/>
-                <w:color w:val="4472C4" w:themeColor="accent1"/>
-                <w:sz w:val="20"/>
-                <w:szCs w:val="20"/>
-                <w:lang w:val="es-419"/>
-              </w:rPr>
-              <w:t>datetime</w:t>
-            </w:r>
-            <w:proofErr w:type="spellEnd"/>
-          </w:p>
-        </w:tc>
-        <w:tc>
-          <w:tcPr>
-            <w:tcW w:w="1048" w:type="dxa"/>
-          </w:tcPr>
-          <w:p>
-            <w:pPr>
-              <w:jc w:val="center"/>
-              <w:rPr>
-                <w:rFonts w:ascii="Arial" w:hAnsi="Arial" w:cs="Arial"/>
-                <w:sz w:val="20"/>
-                <w:szCs w:val="20"/>
-                <w:lang w:val="es-419"/>
-              </w:rPr>
-            </w:pPr>
-            <w:r>
-              <w:rPr>
-                <w:rFonts w:ascii="Arial" w:hAnsi="Arial" w:cs="Arial"/>
-                <w:sz w:val="20"/>
-                <w:szCs w:val="20"/>
-                <w:lang w:val="es-419"/>
-              </w:rPr>
-              <w:t>--</w:t>
-            </w:r>
-          </w:p>
-        </w:tc>
-        <w:tc>
-          <w:tcPr>
-            <w:tcW w:w="1909" w:type="dxa"/>
-          </w:tcPr>
-          <w:p>
-            <w:pPr>
-              <w:jc w:val="center"/>
-              <w:rPr>
-                <w:rFonts w:ascii="Arial" w:hAnsi="Arial" w:cs="Arial"/>
-                <w:sz w:val="20"/>
-                <w:szCs w:val="20"/>
-                <w:lang w:val="es-419"/>
-              </w:rPr>
-            </w:pPr>
-            <w:r>
-              <w:rPr>
-                <w:rFonts w:ascii="Arial" w:hAnsi="Arial" w:cs="Arial"/>
-                <w:sz w:val="20"/>
-                <w:szCs w:val="20"/>
-                <w:lang w:val="es-419"/>
-              </w:rPr>
-              <w:t>Fecha de Finalización de la Capacitación Libre</w:t>
-            </w:r>
-          </w:p>
-        </w:tc>
-        <w:tc>
-          <w:tcPr>
-            <w:tcW w:w="1280" w:type="dxa"/>
-          </w:tcPr>
-          <w:p>
-            <w:pPr>
-              <w:jc w:val="center"/>
-              <w:rPr>
-                <w:rFonts w:ascii="Arial" w:hAnsi="Arial" w:cs="Arial"/>
-                <w:sz w:val="20"/>
-                <w:szCs w:val="20"/>
-                <w:lang w:val="es-419"/>
-              </w:rPr>
-            </w:pPr>
-            <w:proofErr w:type="spellStart"/>
-            <w:r>
-              <w:rPr>
-                <w:rFonts w:ascii="Arial" w:hAnsi="Arial" w:cs="Arial"/>
-                <w:sz w:val="20"/>
-                <w:szCs w:val="20"/>
-                <w:lang w:val="es-419"/>
-              </w:rPr>
-              <w:t>Check</w:t>
-            </w:r>
-            <w:proofErr w:type="spellEnd"/>
-          </w:p>
-        </w:tc>
-      </w:tr>
-      <w:tr>
-        <w:trPr>
-          <w:trHeight w:val="170"/>
-        </w:trPr>
-        <w:tc>
-          <w:tcPr>
-            <w:tcW w:w="809" w:type="dxa"/>
-          </w:tcPr>
-          <w:p>
-            <w:pPr>
-              <w:jc w:val="center"/>
-              <w:rPr>
-                <w:rFonts w:ascii="Arial" w:hAnsi="Arial" w:cs="Arial"/>
-                <w:sz w:val="20"/>
-                <w:szCs w:val="20"/>
-                <w:lang w:val="es-419"/>
-              </w:rPr>
-            </w:pPr>
-            <w:r>
-              <w:rPr>
-                <w:rFonts w:ascii="Arial" w:hAnsi="Arial" w:cs="Arial"/>
-                <w:sz w:val="20"/>
-                <w:szCs w:val="20"/>
-                <w:lang w:val="es-419"/>
-              </w:rPr>
-              <w:t>FK</w:t>
-            </w:r>
-          </w:p>
-        </w:tc>
-        <w:tc>
-          <w:tcPr>
-            <w:tcW w:w="1972" w:type="dxa"/>
-          </w:tcPr>
-          <w:p>
-            <w:pPr>
-              <w:jc w:val="center"/>
-              <w:rPr>
-                <w:rFonts w:ascii="Arial" w:hAnsi="Arial" w:cs="Arial"/>
-                <w:sz w:val="20"/>
-                <w:szCs w:val="20"/>
-                <w:lang w:val="es-419"/>
-              </w:rPr>
-            </w:pPr>
-            <w:proofErr w:type="spellStart"/>
-            <w:r>
-              <w:rPr>
-                <w:rFonts w:ascii="Arial" w:hAnsi="Arial" w:cs="Arial"/>
-                <w:sz w:val="20"/>
-                <w:szCs w:val="20"/>
-                <w:lang w:val="es-419"/>
-              </w:rPr>
-              <w:t>id_tema</w:t>
-            </w:r>
-            <w:proofErr w:type="spellEnd"/>
-          </w:p>
-        </w:tc>
-        <w:tc>
-          <w:tcPr>
-            <w:tcW w:w="997" w:type="dxa"/>
-          </w:tcPr>
-          <w:p>
-            <w:pPr>
-              <w:jc w:val="center"/>
-              <w:rPr>
-                <w:rFonts w:ascii="Arial" w:hAnsi="Arial" w:cs="Arial"/>
-                <w:sz w:val="20"/>
-                <w:szCs w:val="20"/>
-                <w:lang w:val="es-419"/>
-              </w:rPr>
-            </w:pPr>
-            <w:proofErr w:type="spellStart"/>
-            <w:r>
-              <w:rPr>
-                <w:rFonts w:ascii="Arial" w:hAnsi="Arial" w:cs="Arial"/>
-                <w:sz w:val="20"/>
-                <w:szCs w:val="20"/>
-                <w:lang w:val="es-419"/>
-              </w:rPr>
-              <w:t>IdTem</w:t>
-            </w:r>
-            <w:proofErr w:type="spellEnd"/>
-          </w:p>
-        </w:tc>
-        <w:tc>
-          <w:tcPr>
-            <w:tcW w:w="1335" w:type="dxa"/>
-          </w:tcPr>
-          <w:p>
-            <w:pPr>
-              <w:jc w:val="center"/>
-              <w:rPr>
-                <w:rFonts w:ascii="Arial" w:hAnsi="Arial" w:cs="Arial"/>
-                <w:color w:val="4472C4" w:themeColor="accent1"/>
-                <w:sz w:val="20"/>
-                <w:szCs w:val="20"/>
-                <w:lang w:val="es-419"/>
-              </w:rPr>
-            </w:pPr>
-            <w:proofErr w:type="spellStart"/>
-            <w:r>
-              <w:rPr>
-                <w:rFonts w:ascii="Arial" w:hAnsi="Arial" w:cs="Arial"/>
-                <w:color w:val="4472C4" w:themeColor="accent1"/>
-                <w:sz w:val="20"/>
-                <w:szCs w:val="20"/>
-                <w:lang w:val="es-419"/>
-              </w:rPr>
-              <w:t>Integer</w:t>
-            </w:r>
-            <w:proofErr w:type="spellEnd"/>
-          </w:p>
-        </w:tc>
-        <w:tc>
-          <w:tcPr>
-            <w:tcW w:w="1048" w:type="dxa"/>
-          </w:tcPr>
-          <w:p>
-            <w:pPr>
-              <w:jc w:val="center"/>
-              <w:rPr>
-                <w:rFonts w:ascii="Arial" w:hAnsi="Arial" w:cs="Arial"/>
-                <w:sz w:val="20"/>
-                <w:szCs w:val="20"/>
-                <w:lang w:val="es-419"/>
-              </w:rPr>
-            </w:pPr>
-            <w:r>
-              <w:rPr>
-                <w:rFonts w:ascii="Arial" w:hAnsi="Arial" w:cs="Arial"/>
-                <w:sz w:val="20"/>
-                <w:szCs w:val="20"/>
-                <w:lang w:val="es-419"/>
-              </w:rPr>
-              <w:t>--</w:t>
-            </w:r>
-          </w:p>
-        </w:tc>
-        <w:tc>
-          <w:tcPr>
-            <w:tcW w:w="1909" w:type="dxa"/>
-          </w:tcPr>
-          <w:p>
-            <w:pPr>
-              <w:jc w:val="center"/>
-              <w:rPr>
-                <w:rFonts w:ascii="Arial" w:hAnsi="Arial" w:cs="Arial"/>
-                <w:sz w:val="20"/>
-                <w:szCs w:val="20"/>
-                <w:lang w:val="es-419"/>
-              </w:rPr>
-            </w:pPr>
-            <w:r>
-              <w:rPr>
-                <w:rFonts w:ascii="Arial" w:hAnsi="Arial" w:cs="Arial"/>
-                <w:sz w:val="20"/>
-                <w:szCs w:val="20"/>
-                <w:lang w:val="es-419"/>
-              </w:rPr>
-              <w:t>Llave Foránea para buscar el tema de la Capacitación Libre</w:t>
-            </w:r>
-          </w:p>
-        </w:tc>
-        <w:tc>
-          <w:tcPr>
-            <w:tcW w:w="1280" w:type="dxa"/>
-          </w:tcPr>
-          <w:p>
-            <w:pPr>
-              <w:jc w:val="center"/>
-              <w:rPr>
-                <w:rFonts w:ascii="Arial" w:hAnsi="Arial" w:cs="Arial"/>
-                <w:sz w:val="20"/>
-                <w:szCs w:val="20"/>
-                <w:lang w:val="es-419"/>
-              </w:rPr>
-            </w:pPr>
-          </w:p>
-        </w:tc>
-      </w:tr>
-      <w:tr>
-        <w:trPr>
-          <w:trHeight w:val="170"/>
-        </w:trPr>
-        <w:tc>
-          <w:tcPr>
-            <w:tcW w:w="809" w:type="dxa"/>
-          </w:tcPr>
-          <w:p>
-            <w:pPr>
-              <w:jc w:val="center"/>
-              <w:rPr>
-                <w:rFonts w:ascii="Arial" w:hAnsi="Arial" w:cs="Arial"/>
-                <w:sz w:val="20"/>
-                <w:szCs w:val="20"/>
-                <w:lang w:val="es-419"/>
-              </w:rPr>
-            </w:pPr>
-            <w:r>
-              <w:rPr>
-                <w:rFonts w:ascii="Arial" w:hAnsi="Arial" w:cs="Arial"/>
-                <w:sz w:val="20"/>
-                <w:szCs w:val="20"/>
-                <w:lang w:val="es-419"/>
-              </w:rPr>
-              <w:t>FK</w:t>
-            </w:r>
-          </w:p>
-        </w:tc>
-        <w:tc>
-          <w:tcPr>
-            <w:tcW w:w="1972" w:type="dxa"/>
-          </w:tcPr>
-          <w:p>
-            <w:pPr>
-              <w:jc w:val="center"/>
-              <w:rPr>
-                <w:rFonts w:ascii="Arial" w:hAnsi="Arial" w:cs="Arial"/>
-                <w:sz w:val="20"/>
-                <w:szCs w:val="20"/>
-                <w:lang w:val="es-419"/>
-              </w:rPr>
-            </w:pPr>
-            <w:proofErr w:type="spellStart"/>
-            <w:r>
-              <w:rPr>
-                <w:rFonts w:ascii="Arial" w:hAnsi="Arial" w:cs="Arial"/>
-                <w:sz w:val="20"/>
-                <w:szCs w:val="20"/>
-                <w:lang w:val="es-419"/>
-              </w:rPr>
-              <w:t>id_capacitador</w:t>
-            </w:r>
-            <w:proofErr w:type="spellEnd"/>
-          </w:p>
-        </w:tc>
-        <w:tc>
-          <w:tcPr>
-            <w:tcW w:w="997" w:type="dxa"/>
-          </w:tcPr>
-          <w:p>
-            <w:pPr>
-              <w:jc w:val="center"/>
-              <w:rPr>
-                <w:rFonts w:ascii="Arial" w:hAnsi="Arial" w:cs="Arial"/>
-                <w:sz w:val="20"/>
-                <w:szCs w:val="20"/>
-                <w:lang w:val="es-419"/>
-              </w:rPr>
-            </w:pPr>
-            <w:proofErr w:type="spellStart"/>
-            <w:r>
-              <w:rPr>
-                <w:rFonts w:ascii="Arial" w:hAnsi="Arial" w:cs="Arial"/>
-                <w:sz w:val="20"/>
-                <w:szCs w:val="20"/>
-                <w:lang w:val="es-419"/>
-              </w:rPr>
-              <w:t>IdCap</w:t>
-            </w:r>
-            <w:proofErr w:type="spellEnd"/>
-          </w:p>
-        </w:tc>
-        <w:tc>
-          <w:tcPr>
-            <w:tcW w:w="1335" w:type="dxa"/>
-          </w:tcPr>
-          <w:p>
-            <w:pPr>
-              <w:jc w:val="center"/>
-              <w:rPr>
-                <w:rFonts w:ascii="Arial" w:hAnsi="Arial" w:cs="Arial"/>
-                <w:color w:val="4472C4" w:themeColor="accent1"/>
-                <w:sz w:val="20"/>
-                <w:szCs w:val="20"/>
-                <w:lang w:val="es-419"/>
-              </w:rPr>
-            </w:pPr>
-            <w:proofErr w:type="spellStart"/>
-            <w:r>
-              <w:rPr>
-                <w:rFonts w:ascii="Arial" w:hAnsi="Arial" w:cs="Arial"/>
-                <w:color w:val="4472C4" w:themeColor="accent1"/>
-                <w:sz w:val="20"/>
-                <w:szCs w:val="20"/>
-                <w:lang w:val="es-419"/>
-              </w:rPr>
-              <w:t>Integer</w:t>
-            </w:r>
-            <w:proofErr w:type="spellEnd"/>
-          </w:p>
-        </w:tc>
-        <w:tc>
-          <w:tcPr>
-            <w:tcW w:w="1048" w:type="dxa"/>
-          </w:tcPr>
-          <w:p>
-            <w:pPr>
-              <w:jc w:val="center"/>
-              <w:rPr>
-                <w:rFonts w:ascii="Arial" w:hAnsi="Arial" w:cs="Arial"/>
-                <w:sz w:val="20"/>
-                <w:szCs w:val="20"/>
-                <w:lang w:val="es-419"/>
-              </w:rPr>
-            </w:pPr>
-            <w:r>
-              <w:rPr>
-                <w:rFonts w:ascii="Arial" w:hAnsi="Arial" w:cs="Arial"/>
-                <w:sz w:val="20"/>
-                <w:szCs w:val="20"/>
-                <w:lang w:val="es-419"/>
-              </w:rPr>
-              <w:t>--</w:t>
-            </w:r>
-          </w:p>
-        </w:tc>
-        <w:tc>
-          <w:tcPr>
-            <w:tcW w:w="1909" w:type="dxa"/>
-          </w:tcPr>
-          <w:p>
-            <w:pPr>
-              <w:jc w:val="center"/>
-              <w:rPr>
-                <w:rFonts w:ascii="Arial" w:hAnsi="Arial" w:cs="Arial"/>
-                <w:sz w:val="20"/>
-                <w:szCs w:val="20"/>
-                <w:lang w:val="es-419"/>
-              </w:rPr>
-            </w:pPr>
-            <w:r>
-              <w:rPr>
-                <w:rFonts w:ascii="Arial" w:hAnsi="Arial" w:cs="Arial"/>
-                <w:sz w:val="20"/>
-                <w:szCs w:val="20"/>
-                <w:lang w:val="es-419"/>
-              </w:rPr>
-              <w:t>Llave Foránea para buscar el Capacitador</w:t>
-            </w:r>
-          </w:p>
-        </w:tc>
-        <w:tc>
-          <w:tcPr>
-            <w:tcW w:w="1280" w:type="dxa"/>
-          </w:tcPr>
-          <w:p>
-            <w:pPr>
-              <w:jc w:val="center"/>
-              <w:rPr>
-                <w:rFonts w:ascii="Arial" w:hAnsi="Arial" w:cs="Arial"/>
-                <w:sz w:val="20"/>
-                <w:szCs w:val="20"/>
-                <w:lang w:val="es-419"/>
-              </w:rPr>
-            </w:pPr>
-          </w:p>
-        </w:tc>
-      </w:tr>
-      <w:tr>
-        <w:trPr>
-          <w:trHeight w:val="170"/>
-        </w:trPr>
-        <w:tc>
-          <w:tcPr>
-            <w:tcW w:w="809" w:type="dxa"/>
-          </w:tcPr>
-          <w:p>
-            <w:pPr>
-              <w:jc w:val="center"/>
-              <w:rPr>
-                <w:rFonts w:ascii="Arial" w:hAnsi="Arial" w:cs="Arial"/>
-                <w:sz w:val="20"/>
-                <w:szCs w:val="20"/>
-                <w:lang w:val="es-419"/>
-              </w:rPr>
-            </w:pPr>
-            <w:r>
-              <w:rPr>
-                <w:rFonts w:ascii="Arial" w:hAnsi="Arial" w:cs="Arial"/>
-                <w:sz w:val="20"/>
-                <w:szCs w:val="20"/>
-                <w:lang w:val="es-419"/>
-              </w:rPr>
-              <w:t>FK</w:t>
-            </w:r>
-          </w:p>
-        </w:tc>
-        <w:tc>
-          <w:tcPr>
-            <w:tcW w:w="1972" w:type="dxa"/>
-          </w:tcPr>
-          <w:p>
-            <w:pPr>
-              <w:rPr>
-                <w:rFonts w:ascii="Arial" w:hAnsi="Arial" w:cs="Arial"/>
-                <w:sz w:val="20"/>
-                <w:szCs w:val="20"/>
-                <w:lang w:val="es-419"/>
-              </w:rPr>
-            </w:pPr>
-            <w:proofErr w:type="spellStart"/>
-            <w:r>
-              <w:rPr>
-                <w:rFonts w:ascii="Arial" w:hAnsi="Arial" w:cs="Arial"/>
-                <w:sz w:val="20"/>
-                <w:szCs w:val="20"/>
-                <w:lang w:val="es-419"/>
-              </w:rPr>
-              <w:t>id_participante_civil</w:t>
-            </w:r>
-            <w:proofErr w:type="spellEnd"/>
-          </w:p>
-        </w:tc>
-        <w:tc>
-          <w:tcPr>
-            <w:tcW w:w="997" w:type="dxa"/>
-          </w:tcPr>
-          <w:p>
-            <w:pPr>
-              <w:jc w:val="center"/>
-              <w:rPr>
-                <w:rFonts w:ascii="Arial" w:hAnsi="Arial" w:cs="Arial"/>
-                <w:sz w:val="20"/>
-                <w:szCs w:val="20"/>
-                <w:lang w:val="es-419"/>
-              </w:rPr>
-            </w:pPr>
-            <w:proofErr w:type="spellStart"/>
-            <w:r>
-              <w:rPr>
-                <w:rFonts w:ascii="Arial" w:hAnsi="Arial" w:cs="Arial"/>
-                <w:sz w:val="20"/>
-                <w:szCs w:val="20"/>
-                <w:lang w:val="es-419"/>
-              </w:rPr>
-              <w:t>IdPaC</w:t>
-            </w:r>
-            <w:proofErr w:type="spellEnd"/>
-          </w:p>
-        </w:tc>
-        <w:tc>
-          <w:tcPr>
-            <w:tcW w:w="1335" w:type="dxa"/>
-          </w:tcPr>
-          <w:p>
-            <w:pPr>
-              <w:jc w:val="center"/>
-              <w:rPr>
-                <w:rFonts w:ascii="Arial" w:hAnsi="Arial" w:cs="Arial"/>
-                <w:color w:val="4472C4" w:themeColor="accent1"/>
-                <w:sz w:val="20"/>
-                <w:szCs w:val="20"/>
-                <w:lang w:val="es-419"/>
-              </w:rPr>
-            </w:pPr>
-            <w:proofErr w:type="spellStart"/>
-            <w:r>
-              <w:rPr>
-                <w:rFonts w:ascii="Arial" w:hAnsi="Arial" w:cs="Arial"/>
-                <w:color w:val="4472C4" w:themeColor="accent1"/>
-                <w:sz w:val="20"/>
-                <w:szCs w:val="20"/>
-                <w:lang w:val="es-419"/>
-              </w:rPr>
-              <w:t>Integer</w:t>
-            </w:r>
-            <w:proofErr w:type="spellEnd"/>
-          </w:p>
-        </w:tc>
-        <w:tc>
-          <w:tcPr>
-            <w:tcW w:w="1048" w:type="dxa"/>
-          </w:tcPr>
-          <w:p>
-            <w:pPr>
-              <w:jc w:val="center"/>
-              <w:rPr>
-                <w:rFonts w:ascii="Arial" w:hAnsi="Arial" w:cs="Arial"/>
-                <w:sz w:val="20"/>
-                <w:szCs w:val="20"/>
-                <w:lang w:val="es-419"/>
-              </w:rPr>
-            </w:pPr>
-            <w:r>
-              <w:rPr>
-                <w:rFonts w:ascii="Arial" w:hAnsi="Arial" w:cs="Arial"/>
-                <w:sz w:val="20"/>
-                <w:szCs w:val="20"/>
-                <w:lang w:val="es-419"/>
-              </w:rPr>
-              <w:t>--</w:t>
-            </w:r>
-          </w:p>
-        </w:tc>
-        <w:tc>
-          <w:tcPr>
-            <w:tcW w:w="1909" w:type="dxa"/>
-          </w:tcPr>
-          <w:p>
-            <w:pPr>
-              <w:jc w:val="center"/>
-              <w:rPr>
-                <w:rFonts w:ascii="Arial" w:hAnsi="Arial" w:cs="Arial"/>
-                <w:sz w:val="20"/>
-                <w:szCs w:val="20"/>
-                <w:lang w:val="es-419"/>
-              </w:rPr>
-            </w:pPr>
-            <w:r>
-              <w:rPr>
-                <w:rFonts w:ascii="Arial" w:hAnsi="Arial" w:cs="Arial"/>
-                <w:sz w:val="20"/>
-                <w:szCs w:val="20"/>
-                <w:lang w:val="es-419"/>
-              </w:rPr>
-              <w:t>Llave Foránea para buscar el Participante sin representar a una empresa</w:t>
-            </w:r>
-          </w:p>
-        </w:tc>
-        <w:tc>
-          <w:tcPr>
-            <w:tcW w:w="1280" w:type="dxa"/>
-          </w:tcPr>
-          <w:p>
-            <w:pPr>
-              <w:jc w:val="center"/>
-              <w:rPr>
-                <w:rFonts w:ascii="Arial" w:hAnsi="Arial" w:cs="Arial"/>
-                <w:sz w:val="20"/>
-                <w:szCs w:val="20"/>
-                <w:lang w:val="es-419"/>
-              </w:rPr>
-            </w:pPr>
-          </w:p>
-        </w:tc>
-      </w:tr>
-    </w:tbl>
-    <w:p>
-      <w:pPr>
-        <w:rPr>
-          <w:sz w:val="20"/>
-          <w:lang w:val="es-419"/>
-        </w:rPr>
-      </w:pPr>
-    </w:p>
     <w:p>
       <w:pPr>
         <w:rPr>
@@ -8407,22 +7067,6 @@
         </w:rPr>
       </w:pPr>
     </w:p>
-    <w:p>
-      <w:pPr>
-        <w:rPr>
-          <w:sz w:val="20"/>
-          <w:lang w:val="es-419"/>
-        </w:rPr>
-      </w:pPr>
-    </w:p>
-    <w:p>
-      <w:pPr>
-        <w:rPr>
-          <w:sz w:val="20"/>
-          <w:lang w:val="es-419"/>
-        </w:rPr>
-      </w:pPr>
-    </w:p>
     <w:tbl>
       <w:tblPr>
         <w:tblStyle w:val="Tablaconcuadrcula"/>
@@ -9338,1146 +7982,6 @@
         <w:tc>
           <w:tcPr>
             <w:tcW w:w="1300" w:type="dxa"/>
-          </w:tcPr>
-          <w:p>
-            <w:pPr>
-              <w:jc w:val="center"/>
-              <w:rPr>
-                <w:rFonts w:ascii="Arial" w:hAnsi="Arial" w:cs="Arial"/>
-                <w:sz w:val="20"/>
-                <w:szCs w:val="20"/>
-                <w:lang w:val="es-419"/>
-              </w:rPr>
-            </w:pPr>
-          </w:p>
-        </w:tc>
-      </w:tr>
-    </w:tbl>
-    <w:p>
-      <w:pPr>
-        <w:rPr>
-          <w:sz w:val="20"/>
-          <w:lang w:val="es-419"/>
-        </w:rPr>
-      </w:pPr>
-    </w:p>
-    <w:tbl>
-      <w:tblPr>
-        <w:tblStyle w:val="Tablaconcuadrcula"/>
-        <w:tblW w:w="0" w:type="auto"/>
-        <w:tblLook w:val="04A0" w:firstRow="1" w:lastRow="0" w:firstColumn="1" w:lastColumn="0" w:noHBand="0" w:noVBand="1"/>
-      </w:tblPr>
-      <w:tblGrid>
-        <w:gridCol w:w="811"/>
-        <w:gridCol w:w="1814"/>
-        <w:gridCol w:w="1000"/>
-        <w:gridCol w:w="1315"/>
-        <w:gridCol w:w="1049"/>
-        <w:gridCol w:w="2037"/>
-        <w:gridCol w:w="1324"/>
-      </w:tblGrid>
-      <w:tr>
-        <w:tc>
-          <w:tcPr>
-            <w:tcW w:w="9350" w:type="dxa"/>
-            <w:gridSpan w:val="7"/>
-            <w:shd w:val="clear" w:color="auto" w:fill="E7E6E6" w:themeFill="background2"/>
-          </w:tcPr>
-          <w:p>
-            <w:pPr>
-              <w:jc w:val="center"/>
-              <w:rPr>
-                <w:rFonts w:ascii="Arial" w:hAnsi="Arial" w:cs="Arial"/>
-                <w:lang w:val="es-419"/>
-              </w:rPr>
-            </w:pPr>
-            <w:r>
-              <w:rPr>
-                <w:rFonts w:ascii="Arial" w:hAnsi="Arial" w:cs="Arial"/>
-                <w:lang w:val="es-419"/>
-              </w:rPr>
-              <w:t>Participantes Individuales</w:t>
-            </w:r>
-          </w:p>
-        </w:tc>
-      </w:tr>
-      <w:tr>
-        <w:tc>
-          <w:tcPr>
-            <w:tcW w:w="811" w:type="dxa"/>
-            <w:shd w:val="clear" w:color="auto" w:fill="E7E6E6" w:themeFill="background2"/>
-          </w:tcPr>
-          <w:p>
-            <w:pPr>
-              <w:jc w:val="center"/>
-              <w:rPr>
-                <w:rFonts w:ascii="Arial" w:hAnsi="Arial" w:cs="Arial"/>
-                <w:lang w:val="es-419"/>
-              </w:rPr>
-            </w:pPr>
-            <w:r>
-              <w:rPr>
-                <w:rFonts w:ascii="Arial" w:hAnsi="Arial" w:cs="Arial"/>
-                <w:lang w:val="es-419"/>
-              </w:rPr>
-              <w:t>Llave</w:t>
-            </w:r>
-          </w:p>
-        </w:tc>
-        <w:tc>
-          <w:tcPr>
-            <w:tcW w:w="1814" w:type="dxa"/>
-            <w:shd w:val="clear" w:color="auto" w:fill="E7E6E6" w:themeFill="background2"/>
-          </w:tcPr>
-          <w:p>
-            <w:pPr>
-              <w:jc w:val="center"/>
-              <w:rPr>
-                <w:rFonts w:ascii="Arial" w:hAnsi="Arial" w:cs="Arial"/>
-                <w:lang w:val="es-419"/>
-              </w:rPr>
-            </w:pPr>
-            <w:r>
-              <w:rPr>
-                <w:rFonts w:ascii="Arial" w:hAnsi="Arial" w:cs="Arial"/>
-                <w:lang w:val="es-419"/>
-              </w:rPr>
-              <w:t>Nombre</w:t>
-            </w:r>
-          </w:p>
-        </w:tc>
-        <w:tc>
-          <w:tcPr>
-            <w:tcW w:w="1000" w:type="dxa"/>
-            <w:shd w:val="clear" w:color="auto" w:fill="E7E6E6" w:themeFill="background2"/>
-          </w:tcPr>
-          <w:p>
-            <w:pPr>
-              <w:jc w:val="center"/>
-              <w:rPr>
-                <w:rFonts w:ascii="Arial" w:hAnsi="Arial" w:cs="Arial"/>
-                <w:lang w:val="es-419"/>
-              </w:rPr>
-            </w:pPr>
-            <w:r>
-              <w:rPr>
-                <w:rFonts w:ascii="Arial" w:hAnsi="Arial" w:cs="Arial"/>
-                <w:lang w:val="es-419"/>
-              </w:rPr>
-              <w:t>Campo</w:t>
-            </w:r>
-          </w:p>
-        </w:tc>
-        <w:tc>
-          <w:tcPr>
-            <w:tcW w:w="1315" w:type="dxa"/>
-            <w:shd w:val="clear" w:color="auto" w:fill="E7E6E6" w:themeFill="background2"/>
-          </w:tcPr>
-          <w:p>
-            <w:pPr>
-              <w:jc w:val="center"/>
-              <w:rPr>
-                <w:rFonts w:ascii="Arial" w:hAnsi="Arial" w:cs="Arial"/>
-                <w:lang w:val="es-419"/>
-              </w:rPr>
-            </w:pPr>
-            <w:r>
-              <w:rPr>
-                <w:rFonts w:ascii="Arial" w:hAnsi="Arial" w:cs="Arial"/>
-                <w:lang w:val="es-419"/>
-              </w:rPr>
-              <w:t>Tipo</w:t>
-            </w:r>
-          </w:p>
-        </w:tc>
-        <w:tc>
-          <w:tcPr>
-            <w:tcW w:w="1049" w:type="dxa"/>
-            <w:shd w:val="clear" w:color="auto" w:fill="E7E6E6" w:themeFill="background2"/>
-          </w:tcPr>
-          <w:p>
-            <w:pPr>
-              <w:jc w:val="center"/>
-              <w:rPr>
-                <w:rFonts w:ascii="Arial" w:hAnsi="Arial" w:cs="Arial"/>
-                <w:lang w:val="es-419"/>
-              </w:rPr>
-            </w:pPr>
-            <w:r>
-              <w:rPr>
-                <w:rFonts w:ascii="Arial" w:hAnsi="Arial" w:cs="Arial"/>
-                <w:lang w:val="es-419"/>
-              </w:rPr>
-              <w:t>Tamaño</w:t>
-            </w:r>
-          </w:p>
-        </w:tc>
-        <w:tc>
-          <w:tcPr>
-            <w:tcW w:w="2037" w:type="dxa"/>
-            <w:shd w:val="clear" w:color="auto" w:fill="E7E6E6" w:themeFill="background2"/>
-          </w:tcPr>
-          <w:p>
-            <w:pPr>
-              <w:jc w:val="center"/>
-              <w:rPr>
-                <w:rFonts w:ascii="Arial" w:hAnsi="Arial" w:cs="Arial"/>
-                <w:lang w:val="es-419"/>
-              </w:rPr>
-            </w:pPr>
-            <w:r>
-              <w:rPr>
-                <w:rFonts w:ascii="Arial" w:hAnsi="Arial" w:cs="Arial"/>
-                <w:lang w:val="es-419"/>
-              </w:rPr>
-              <w:t>Descripción</w:t>
-            </w:r>
-          </w:p>
-        </w:tc>
-        <w:tc>
-          <w:tcPr>
-            <w:tcW w:w="1324" w:type="dxa"/>
-            <w:shd w:val="clear" w:color="auto" w:fill="E7E6E6" w:themeFill="background2"/>
-          </w:tcPr>
-          <w:p>
-            <w:pPr>
-              <w:jc w:val="center"/>
-              <w:rPr>
-                <w:rFonts w:ascii="Arial" w:hAnsi="Arial" w:cs="Arial"/>
-                <w:lang w:val="es-419"/>
-              </w:rPr>
-            </w:pPr>
-            <w:r>
-              <w:rPr>
-                <w:rFonts w:ascii="Arial" w:hAnsi="Arial" w:cs="Arial"/>
-                <w:lang w:val="es-419"/>
-              </w:rPr>
-              <w:t>Restricción</w:t>
-            </w:r>
-          </w:p>
-        </w:tc>
-      </w:tr>
-      <w:tr>
-        <w:tc>
-          <w:tcPr>
-            <w:tcW w:w="811" w:type="dxa"/>
-          </w:tcPr>
-          <w:p>
-            <w:pPr>
-              <w:jc w:val="center"/>
-              <w:rPr>
-                <w:rFonts w:ascii="Arial" w:hAnsi="Arial" w:cs="Arial"/>
-                <w:sz w:val="20"/>
-                <w:szCs w:val="20"/>
-                <w:lang w:val="es-419"/>
-              </w:rPr>
-            </w:pPr>
-            <w:r>
-              <w:rPr>
-                <w:rFonts w:ascii="Arial" w:hAnsi="Arial" w:cs="Arial"/>
-                <w:sz w:val="20"/>
-                <w:szCs w:val="20"/>
-                <w:lang w:val="es-419"/>
-              </w:rPr>
-              <w:t>PK</w:t>
-            </w:r>
-          </w:p>
-        </w:tc>
-        <w:tc>
-          <w:tcPr>
-            <w:tcW w:w="1814" w:type="dxa"/>
-          </w:tcPr>
-          <w:p>
-            <w:pPr>
-              <w:jc w:val="center"/>
-              <w:rPr>
-                <w:rFonts w:ascii="Arial" w:hAnsi="Arial" w:cs="Arial"/>
-                <w:sz w:val="20"/>
-                <w:szCs w:val="20"/>
-                <w:lang w:val="es-419"/>
-              </w:rPr>
-            </w:pPr>
-            <w:r>
-              <w:rPr>
-                <w:rFonts w:ascii="Arial" w:hAnsi="Arial" w:cs="Arial"/>
-                <w:sz w:val="20"/>
-                <w:szCs w:val="20"/>
-                <w:lang w:val="es-419"/>
-              </w:rPr>
-              <w:t>id</w:t>
-            </w:r>
-          </w:p>
-        </w:tc>
-        <w:tc>
-          <w:tcPr>
-            <w:tcW w:w="1000" w:type="dxa"/>
-          </w:tcPr>
-          <w:p>
-            <w:pPr>
-              <w:jc w:val="center"/>
-              <w:rPr>
-                <w:rFonts w:ascii="Arial" w:hAnsi="Arial" w:cs="Arial"/>
-                <w:sz w:val="20"/>
-                <w:szCs w:val="20"/>
-                <w:lang w:val="es-419"/>
-              </w:rPr>
-            </w:pPr>
-            <w:proofErr w:type="spellStart"/>
-            <w:r>
-              <w:rPr>
-                <w:rFonts w:ascii="Arial" w:hAnsi="Arial" w:cs="Arial"/>
-                <w:sz w:val="20"/>
-                <w:szCs w:val="20"/>
-                <w:lang w:val="es-419"/>
-              </w:rPr>
-              <w:t>IdPaI</w:t>
-            </w:r>
-            <w:proofErr w:type="spellEnd"/>
-          </w:p>
-        </w:tc>
-        <w:tc>
-          <w:tcPr>
-            <w:tcW w:w="1315" w:type="dxa"/>
-          </w:tcPr>
-          <w:p>
-            <w:pPr>
-              <w:jc w:val="center"/>
-              <w:rPr>
-                <w:rFonts w:ascii="Arial" w:hAnsi="Arial" w:cs="Arial"/>
-                <w:color w:val="4472C4" w:themeColor="accent1"/>
-                <w:sz w:val="20"/>
-                <w:szCs w:val="20"/>
-                <w:lang w:val="es-419"/>
-              </w:rPr>
-            </w:pPr>
-            <w:proofErr w:type="spellStart"/>
-            <w:r>
-              <w:rPr>
-                <w:rFonts w:ascii="Arial" w:hAnsi="Arial" w:cs="Arial"/>
-                <w:color w:val="4472C4" w:themeColor="accent1"/>
-                <w:sz w:val="20"/>
-                <w:szCs w:val="20"/>
-                <w:lang w:val="es-419"/>
-              </w:rPr>
-              <w:t>Integer</w:t>
-            </w:r>
-            <w:proofErr w:type="spellEnd"/>
-            <w:r>
-              <w:rPr>
-                <w:rFonts w:ascii="Arial" w:hAnsi="Arial" w:cs="Arial"/>
-                <w:color w:val="4472C4" w:themeColor="accent1"/>
-                <w:sz w:val="20"/>
-                <w:szCs w:val="20"/>
-                <w:lang w:val="es-419"/>
-              </w:rPr>
-              <w:t xml:space="preserve"> </w:t>
-            </w:r>
-            <w:proofErr w:type="spellStart"/>
-            <w:r>
-              <w:rPr>
-                <w:rFonts w:ascii="Arial" w:hAnsi="Arial" w:cs="Arial"/>
-                <w:color w:val="4472C4" w:themeColor="accent1"/>
-                <w:sz w:val="20"/>
-                <w:szCs w:val="20"/>
-                <w:lang w:val="es-419"/>
-              </w:rPr>
-              <w:t>Identity</w:t>
-            </w:r>
-            <w:proofErr w:type="spellEnd"/>
-          </w:p>
-        </w:tc>
-        <w:tc>
-          <w:tcPr>
-            <w:tcW w:w="1049" w:type="dxa"/>
-          </w:tcPr>
-          <w:p>
-            <w:pPr>
-              <w:jc w:val="center"/>
-              <w:rPr>
-                <w:rFonts w:ascii="Arial" w:hAnsi="Arial" w:cs="Arial"/>
-                <w:sz w:val="20"/>
-                <w:szCs w:val="20"/>
-                <w:lang w:val="es-419"/>
-              </w:rPr>
-            </w:pPr>
-            <w:r>
-              <w:rPr>
-                <w:rFonts w:ascii="Arial" w:hAnsi="Arial" w:cs="Arial"/>
-                <w:sz w:val="20"/>
-                <w:szCs w:val="20"/>
-                <w:lang w:val="es-419"/>
-              </w:rPr>
-              <w:t>(1,1)</w:t>
-            </w:r>
-          </w:p>
-        </w:tc>
-        <w:tc>
-          <w:tcPr>
-            <w:tcW w:w="2037" w:type="dxa"/>
-          </w:tcPr>
-          <w:p>
-            <w:pPr>
-              <w:jc w:val="center"/>
-              <w:rPr>
-                <w:rFonts w:ascii="Arial" w:hAnsi="Arial" w:cs="Arial"/>
-                <w:sz w:val="20"/>
-                <w:szCs w:val="20"/>
-                <w:lang w:val="es-419"/>
-              </w:rPr>
-            </w:pPr>
-            <w:r>
-              <w:rPr>
-                <w:rFonts w:ascii="Arial" w:hAnsi="Arial" w:cs="Arial"/>
-                <w:sz w:val="20"/>
-                <w:szCs w:val="20"/>
-                <w:lang w:val="es-419"/>
-              </w:rPr>
-              <w:t>Código Único para representar</w:t>
-            </w:r>
-            <w:r>
-              <w:rPr>
-                <w:rFonts w:ascii="Arial" w:hAnsi="Arial" w:cs="Arial"/>
-                <w:sz w:val="20"/>
-                <w:szCs w:val="20"/>
-                <w:lang w:val="es-419"/>
-              </w:rPr>
-              <w:t xml:space="preserve"> un Participante</w:t>
-            </w:r>
-          </w:p>
-        </w:tc>
-        <w:tc>
-          <w:tcPr>
-            <w:tcW w:w="1324" w:type="dxa"/>
-          </w:tcPr>
-          <w:p>
-            <w:pPr>
-              <w:jc w:val="center"/>
-              <w:rPr>
-                <w:rFonts w:ascii="Arial" w:hAnsi="Arial" w:cs="Arial"/>
-                <w:sz w:val="20"/>
-                <w:szCs w:val="20"/>
-                <w:lang w:val="es-419"/>
-              </w:rPr>
-            </w:pPr>
-            <w:proofErr w:type="spellStart"/>
-            <w:r>
-              <w:rPr>
-                <w:rFonts w:ascii="Arial" w:hAnsi="Arial" w:cs="Arial"/>
-                <w:sz w:val="20"/>
-                <w:szCs w:val="20"/>
-                <w:lang w:val="es-419"/>
-              </w:rPr>
-              <w:t>Unique</w:t>
-            </w:r>
-            <w:proofErr w:type="spellEnd"/>
-          </w:p>
-        </w:tc>
-      </w:tr>
-      <w:tr>
-        <w:tc>
-          <w:tcPr>
-            <w:tcW w:w="811" w:type="dxa"/>
-          </w:tcPr>
-          <w:p>
-            <w:pPr>
-              <w:jc w:val="center"/>
-              <w:rPr>
-                <w:rFonts w:ascii="Arial" w:hAnsi="Arial" w:cs="Arial"/>
-                <w:sz w:val="20"/>
-                <w:szCs w:val="20"/>
-                <w:lang w:val="es-419"/>
-              </w:rPr>
-            </w:pPr>
-          </w:p>
-        </w:tc>
-        <w:tc>
-          <w:tcPr>
-            <w:tcW w:w="1814" w:type="dxa"/>
-          </w:tcPr>
-          <w:p>
-            <w:pPr>
-              <w:jc w:val="center"/>
-              <w:rPr>
-                <w:rFonts w:ascii="Arial" w:hAnsi="Arial" w:cs="Arial"/>
-                <w:sz w:val="20"/>
-                <w:szCs w:val="20"/>
-                <w:lang w:val="es-419"/>
-              </w:rPr>
-            </w:pPr>
-            <w:r>
-              <w:rPr>
-                <w:rFonts w:ascii="Arial" w:hAnsi="Arial" w:cs="Arial"/>
-                <w:sz w:val="20"/>
-                <w:szCs w:val="20"/>
-                <w:lang w:val="es-419"/>
-              </w:rPr>
-              <w:t>nombre</w:t>
-            </w:r>
-          </w:p>
-        </w:tc>
-        <w:tc>
-          <w:tcPr>
-            <w:tcW w:w="1000" w:type="dxa"/>
-          </w:tcPr>
-          <w:p>
-            <w:pPr>
-              <w:jc w:val="center"/>
-              <w:rPr>
-                <w:rFonts w:ascii="Arial" w:hAnsi="Arial" w:cs="Arial"/>
-                <w:sz w:val="20"/>
-                <w:szCs w:val="20"/>
-                <w:lang w:val="es-419"/>
-              </w:rPr>
-            </w:pPr>
-            <w:proofErr w:type="spellStart"/>
-            <w:r>
-              <w:rPr>
-                <w:rFonts w:ascii="Arial" w:hAnsi="Arial" w:cs="Arial"/>
-                <w:sz w:val="20"/>
-                <w:szCs w:val="20"/>
-                <w:lang w:val="es-419"/>
-              </w:rPr>
-              <w:t>NoPaI</w:t>
-            </w:r>
-            <w:proofErr w:type="spellEnd"/>
-          </w:p>
-        </w:tc>
-        <w:tc>
-          <w:tcPr>
-            <w:tcW w:w="1315" w:type="dxa"/>
-          </w:tcPr>
-          <w:p>
-            <w:pPr>
-              <w:jc w:val="center"/>
-              <w:rPr>
-                <w:rFonts w:ascii="Arial" w:hAnsi="Arial" w:cs="Arial"/>
-                <w:color w:val="4472C4" w:themeColor="accent1"/>
-                <w:sz w:val="20"/>
-                <w:szCs w:val="20"/>
-                <w:lang w:val="es-419"/>
-              </w:rPr>
-            </w:pPr>
-            <w:proofErr w:type="spellStart"/>
-            <w:r>
-              <w:rPr>
-                <w:rFonts w:ascii="Arial" w:hAnsi="Arial" w:cs="Arial"/>
-                <w:color w:val="4472C4" w:themeColor="accent1"/>
-                <w:sz w:val="20"/>
-                <w:szCs w:val="20"/>
-                <w:lang w:val="es-419"/>
-              </w:rPr>
-              <w:t>Varchar</w:t>
-            </w:r>
-            <w:proofErr w:type="spellEnd"/>
-          </w:p>
-        </w:tc>
-        <w:tc>
-          <w:tcPr>
-            <w:tcW w:w="1049" w:type="dxa"/>
-          </w:tcPr>
-          <w:p>
-            <w:pPr>
-              <w:jc w:val="center"/>
-              <w:rPr>
-                <w:rFonts w:ascii="Arial" w:hAnsi="Arial" w:cs="Arial"/>
-                <w:sz w:val="20"/>
-                <w:szCs w:val="20"/>
-                <w:lang w:val="es-419"/>
-              </w:rPr>
-            </w:pPr>
-            <w:r>
-              <w:rPr>
-                <w:rFonts w:ascii="Arial" w:hAnsi="Arial" w:cs="Arial"/>
-                <w:sz w:val="20"/>
-                <w:szCs w:val="20"/>
-                <w:lang w:val="es-419"/>
-              </w:rPr>
-              <w:t>100</w:t>
-            </w:r>
-          </w:p>
-        </w:tc>
-        <w:tc>
-          <w:tcPr>
-            <w:tcW w:w="2037" w:type="dxa"/>
-          </w:tcPr>
-          <w:p>
-            <w:pPr>
-              <w:jc w:val="center"/>
-              <w:rPr>
-                <w:rFonts w:ascii="Arial" w:hAnsi="Arial" w:cs="Arial"/>
-                <w:sz w:val="20"/>
-                <w:szCs w:val="20"/>
-                <w:lang w:val="es-419"/>
-              </w:rPr>
-            </w:pPr>
-            <w:r>
-              <w:rPr>
-                <w:rFonts w:ascii="Arial" w:hAnsi="Arial" w:cs="Arial"/>
-                <w:sz w:val="20"/>
-                <w:szCs w:val="20"/>
-                <w:lang w:val="es-419"/>
-              </w:rPr>
-              <w:t>Nombre del Participante</w:t>
-            </w:r>
-          </w:p>
-        </w:tc>
-        <w:tc>
-          <w:tcPr>
-            <w:tcW w:w="1324" w:type="dxa"/>
-          </w:tcPr>
-          <w:p>
-            <w:pPr>
-              <w:jc w:val="center"/>
-              <w:rPr>
-                <w:rFonts w:ascii="Arial" w:hAnsi="Arial" w:cs="Arial"/>
-                <w:sz w:val="20"/>
-                <w:szCs w:val="20"/>
-                <w:lang w:val="es-419"/>
-              </w:rPr>
-            </w:pPr>
-          </w:p>
-        </w:tc>
-      </w:tr>
-      <w:tr>
-        <w:tc>
-          <w:tcPr>
-            <w:tcW w:w="811" w:type="dxa"/>
-          </w:tcPr>
-          <w:p>
-            <w:pPr>
-              <w:jc w:val="center"/>
-              <w:rPr>
-                <w:rFonts w:ascii="Arial" w:hAnsi="Arial" w:cs="Arial"/>
-                <w:sz w:val="20"/>
-                <w:szCs w:val="20"/>
-                <w:lang w:val="es-419"/>
-              </w:rPr>
-            </w:pPr>
-          </w:p>
-        </w:tc>
-        <w:tc>
-          <w:tcPr>
-            <w:tcW w:w="1814" w:type="dxa"/>
-          </w:tcPr>
-          <w:p>
-            <w:pPr>
-              <w:jc w:val="center"/>
-              <w:rPr>
-                <w:rFonts w:ascii="Arial" w:hAnsi="Arial" w:cs="Arial"/>
-                <w:sz w:val="20"/>
-                <w:szCs w:val="20"/>
-                <w:lang w:val="es-419"/>
-              </w:rPr>
-            </w:pPr>
-            <w:r>
-              <w:rPr>
-                <w:rFonts w:ascii="Arial" w:hAnsi="Arial" w:cs="Arial"/>
-                <w:sz w:val="20"/>
-                <w:szCs w:val="20"/>
-                <w:lang w:val="es-419"/>
-              </w:rPr>
-              <w:t>apellido</w:t>
-            </w:r>
-          </w:p>
-        </w:tc>
-        <w:tc>
-          <w:tcPr>
-            <w:tcW w:w="1000" w:type="dxa"/>
-          </w:tcPr>
-          <w:p>
-            <w:pPr>
-              <w:jc w:val="center"/>
-              <w:rPr>
-                <w:rFonts w:ascii="Arial" w:hAnsi="Arial" w:cs="Arial"/>
-                <w:sz w:val="20"/>
-                <w:szCs w:val="20"/>
-                <w:lang w:val="es-419"/>
-              </w:rPr>
-            </w:pPr>
-            <w:proofErr w:type="spellStart"/>
-            <w:r>
-              <w:rPr>
-                <w:rFonts w:ascii="Arial" w:hAnsi="Arial" w:cs="Arial"/>
-                <w:sz w:val="20"/>
-                <w:szCs w:val="20"/>
-                <w:lang w:val="es-419"/>
-              </w:rPr>
-              <w:t>ApPaI</w:t>
-            </w:r>
-            <w:proofErr w:type="spellEnd"/>
-          </w:p>
-        </w:tc>
-        <w:tc>
-          <w:tcPr>
-            <w:tcW w:w="1315" w:type="dxa"/>
-          </w:tcPr>
-          <w:p>
-            <w:pPr>
-              <w:jc w:val="center"/>
-              <w:rPr>
-                <w:rFonts w:ascii="Arial" w:hAnsi="Arial" w:cs="Arial"/>
-                <w:color w:val="4472C4" w:themeColor="accent1"/>
-                <w:sz w:val="20"/>
-                <w:szCs w:val="20"/>
-                <w:lang w:val="es-419"/>
-              </w:rPr>
-            </w:pPr>
-            <w:proofErr w:type="spellStart"/>
-            <w:r>
-              <w:rPr>
-                <w:rFonts w:ascii="Arial" w:hAnsi="Arial" w:cs="Arial"/>
-                <w:color w:val="4472C4" w:themeColor="accent1"/>
-                <w:sz w:val="20"/>
-                <w:szCs w:val="20"/>
-                <w:lang w:val="es-419"/>
-              </w:rPr>
-              <w:t>varchar</w:t>
-            </w:r>
-            <w:proofErr w:type="spellEnd"/>
-          </w:p>
-          <w:p>
-            <w:pPr>
-              <w:jc w:val="center"/>
-              <w:rPr>
-                <w:rFonts w:ascii="Arial" w:hAnsi="Arial" w:cs="Arial"/>
-                <w:sz w:val="20"/>
-                <w:szCs w:val="20"/>
-                <w:lang w:val="es-419"/>
-              </w:rPr>
-            </w:pPr>
-          </w:p>
-        </w:tc>
-        <w:tc>
-          <w:tcPr>
-            <w:tcW w:w="1049" w:type="dxa"/>
-          </w:tcPr>
-          <w:p>
-            <w:pPr>
-              <w:jc w:val="center"/>
-              <w:rPr>
-                <w:rFonts w:ascii="Arial" w:hAnsi="Arial" w:cs="Arial"/>
-                <w:sz w:val="20"/>
-                <w:szCs w:val="20"/>
-                <w:lang w:val="es-419"/>
-              </w:rPr>
-            </w:pPr>
-            <w:r>
-              <w:rPr>
-                <w:rFonts w:ascii="Arial" w:hAnsi="Arial" w:cs="Arial"/>
-                <w:sz w:val="20"/>
-                <w:szCs w:val="20"/>
-                <w:lang w:val="es-419"/>
-              </w:rPr>
-              <w:t>100</w:t>
-            </w:r>
-          </w:p>
-        </w:tc>
-        <w:tc>
-          <w:tcPr>
-            <w:tcW w:w="2037" w:type="dxa"/>
-          </w:tcPr>
-          <w:p>
-            <w:pPr>
-              <w:jc w:val="center"/>
-              <w:rPr>
-                <w:rFonts w:ascii="Arial" w:hAnsi="Arial" w:cs="Arial"/>
-                <w:sz w:val="20"/>
-                <w:szCs w:val="20"/>
-                <w:lang w:val="es-419"/>
-              </w:rPr>
-            </w:pPr>
-            <w:r>
-              <w:rPr>
-                <w:rFonts w:ascii="Arial" w:hAnsi="Arial" w:cs="Arial"/>
-                <w:sz w:val="20"/>
-                <w:szCs w:val="20"/>
-                <w:lang w:val="es-419"/>
-              </w:rPr>
-              <w:t>Apellido del Participante</w:t>
-            </w:r>
-          </w:p>
-        </w:tc>
-        <w:tc>
-          <w:tcPr>
-            <w:tcW w:w="1324" w:type="dxa"/>
-          </w:tcPr>
-          <w:p>
-            <w:pPr>
-              <w:jc w:val="center"/>
-              <w:rPr>
-                <w:rFonts w:ascii="Arial" w:hAnsi="Arial" w:cs="Arial"/>
-                <w:sz w:val="20"/>
-                <w:szCs w:val="20"/>
-                <w:lang w:val="es-419"/>
-              </w:rPr>
-            </w:pPr>
-          </w:p>
-        </w:tc>
-      </w:tr>
-      <w:tr>
-        <w:trPr>
-          <w:trHeight w:val="350"/>
-        </w:trPr>
-        <w:tc>
-          <w:tcPr>
-            <w:tcW w:w="811" w:type="dxa"/>
-          </w:tcPr>
-          <w:p>
-            <w:pPr>
-              <w:jc w:val="center"/>
-              <w:rPr>
-                <w:rFonts w:ascii="Arial" w:hAnsi="Arial" w:cs="Arial"/>
-                <w:sz w:val="20"/>
-                <w:szCs w:val="20"/>
-                <w:lang w:val="es-419"/>
-              </w:rPr>
-            </w:pPr>
-          </w:p>
-        </w:tc>
-        <w:tc>
-          <w:tcPr>
-            <w:tcW w:w="1814" w:type="dxa"/>
-          </w:tcPr>
-          <w:p>
-            <w:pPr>
-              <w:jc w:val="center"/>
-              <w:rPr>
-                <w:rFonts w:ascii="Arial" w:hAnsi="Arial" w:cs="Arial"/>
-                <w:sz w:val="20"/>
-                <w:szCs w:val="20"/>
-                <w:lang w:val="es-419"/>
-              </w:rPr>
-            </w:pPr>
-            <w:proofErr w:type="spellStart"/>
-            <w:r>
-              <w:rPr>
-                <w:rFonts w:ascii="Arial" w:hAnsi="Arial" w:cs="Arial"/>
-                <w:sz w:val="20"/>
-                <w:szCs w:val="20"/>
-                <w:lang w:val="es-419"/>
-              </w:rPr>
-              <w:t>dui</w:t>
-            </w:r>
-            <w:proofErr w:type="spellEnd"/>
-          </w:p>
-        </w:tc>
-        <w:tc>
-          <w:tcPr>
-            <w:tcW w:w="1000" w:type="dxa"/>
-          </w:tcPr>
-          <w:p>
-            <w:pPr>
-              <w:jc w:val="center"/>
-              <w:rPr>
-                <w:rFonts w:ascii="Arial" w:hAnsi="Arial" w:cs="Arial"/>
-                <w:sz w:val="20"/>
-                <w:szCs w:val="20"/>
-                <w:lang w:val="es-419"/>
-              </w:rPr>
-            </w:pPr>
-            <w:proofErr w:type="spellStart"/>
-            <w:r>
-              <w:rPr>
-                <w:rFonts w:ascii="Arial" w:hAnsi="Arial" w:cs="Arial"/>
-                <w:sz w:val="20"/>
-                <w:szCs w:val="20"/>
-                <w:lang w:val="es-419"/>
-              </w:rPr>
-              <w:t>DuPaI</w:t>
-            </w:r>
-            <w:proofErr w:type="spellEnd"/>
-          </w:p>
-        </w:tc>
-        <w:tc>
-          <w:tcPr>
-            <w:tcW w:w="1315" w:type="dxa"/>
-          </w:tcPr>
-          <w:p>
-            <w:pPr>
-              <w:jc w:val="center"/>
-              <w:rPr>
-                <w:rFonts w:ascii="Arial" w:hAnsi="Arial" w:cs="Arial"/>
-                <w:color w:val="4472C4" w:themeColor="accent1"/>
-                <w:sz w:val="20"/>
-                <w:szCs w:val="20"/>
-                <w:lang w:val="es-419"/>
-              </w:rPr>
-            </w:pPr>
-            <w:proofErr w:type="spellStart"/>
-            <w:r>
-              <w:rPr>
-                <w:rFonts w:ascii="Arial" w:hAnsi="Arial" w:cs="Arial"/>
-                <w:color w:val="4472C4" w:themeColor="accent1"/>
-                <w:sz w:val="20"/>
-                <w:szCs w:val="20"/>
-                <w:lang w:val="es-419"/>
-              </w:rPr>
-              <w:t>varchar</w:t>
-            </w:r>
-            <w:proofErr w:type="spellEnd"/>
-          </w:p>
-        </w:tc>
-        <w:tc>
-          <w:tcPr>
-            <w:tcW w:w="1049" w:type="dxa"/>
-          </w:tcPr>
-          <w:p>
-            <w:pPr>
-              <w:jc w:val="center"/>
-              <w:rPr>
-                <w:rFonts w:ascii="Arial" w:hAnsi="Arial" w:cs="Arial"/>
-                <w:sz w:val="20"/>
-                <w:szCs w:val="20"/>
-                <w:lang w:val="es-419"/>
-              </w:rPr>
-            </w:pPr>
-            <w:r>
-              <w:rPr>
-                <w:rFonts w:ascii="Arial" w:hAnsi="Arial" w:cs="Arial"/>
-                <w:sz w:val="20"/>
-                <w:szCs w:val="20"/>
-                <w:lang w:val="es-419"/>
-              </w:rPr>
-              <w:t>100</w:t>
-            </w:r>
-          </w:p>
-        </w:tc>
-        <w:tc>
-          <w:tcPr>
-            <w:tcW w:w="2037" w:type="dxa"/>
-            <w:shd w:val="clear" w:color="auto" w:fill="FFFFFF" w:themeFill="background1"/>
-          </w:tcPr>
-          <w:p>
-            <w:pPr>
-              <w:jc w:val="center"/>
-              <w:rPr>
-                <w:rFonts w:ascii="Arial" w:hAnsi="Arial" w:cs="Arial"/>
-                <w:sz w:val="20"/>
-                <w:szCs w:val="20"/>
-                <w:lang w:val="es-419"/>
-              </w:rPr>
-            </w:pPr>
-            <w:r>
-              <w:rPr>
-                <w:rFonts w:ascii="Arial" w:hAnsi="Arial" w:cs="Arial"/>
-                <w:sz w:val="20"/>
-                <w:szCs w:val="20"/>
-                <w:lang w:val="es-419"/>
-              </w:rPr>
-              <w:t>Código</w:t>
-            </w:r>
-            <w:r>
-              <w:rPr>
-                <w:rFonts w:ascii="Arial" w:hAnsi="Arial" w:cs="Arial"/>
-                <w:sz w:val="20"/>
-                <w:szCs w:val="20"/>
-                <w:lang w:val="es-419"/>
-              </w:rPr>
-              <w:t xml:space="preserve"> del Documento de </w:t>
-            </w:r>
-            <w:r>
-              <w:rPr>
-                <w:rFonts w:ascii="Arial" w:hAnsi="Arial" w:cs="Arial"/>
-                <w:sz w:val="20"/>
-                <w:szCs w:val="20"/>
-                <w:lang w:val="es-419"/>
-              </w:rPr>
-              <w:t>Identificación</w:t>
-            </w:r>
-            <w:r>
-              <w:rPr>
-                <w:rFonts w:ascii="Arial" w:hAnsi="Arial" w:cs="Arial"/>
-                <w:sz w:val="20"/>
-                <w:szCs w:val="20"/>
-                <w:lang w:val="es-419"/>
-              </w:rPr>
-              <w:t xml:space="preserve"> de El Salvador</w:t>
-            </w:r>
-          </w:p>
-        </w:tc>
-        <w:tc>
-          <w:tcPr>
-            <w:tcW w:w="1324" w:type="dxa"/>
-            <w:shd w:val="clear" w:color="auto" w:fill="FFFFFF" w:themeFill="background1"/>
-          </w:tcPr>
-          <w:p>
-            <w:pPr>
-              <w:jc w:val="center"/>
-              <w:rPr>
-                <w:rFonts w:ascii="Arial" w:hAnsi="Arial" w:cs="Arial"/>
-                <w:sz w:val="20"/>
-                <w:szCs w:val="20"/>
-                <w:lang w:val="es-419"/>
-              </w:rPr>
-            </w:pPr>
-            <w:proofErr w:type="spellStart"/>
-            <w:r>
-              <w:rPr>
-                <w:rFonts w:ascii="Arial" w:hAnsi="Arial" w:cs="Arial"/>
-                <w:sz w:val="20"/>
-                <w:szCs w:val="20"/>
-                <w:lang w:val="es-419"/>
-              </w:rPr>
-              <w:t>Check</w:t>
-            </w:r>
-            <w:proofErr w:type="spellEnd"/>
-          </w:p>
-        </w:tc>
-      </w:tr>
-      <w:tr>
-        <w:trPr>
-          <w:trHeight w:val="350"/>
-        </w:trPr>
-        <w:tc>
-          <w:tcPr>
-            <w:tcW w:w="811" w:type="dxa"/>
-          </w:tcPr>
-          <w:p>
-            <w:pPr>
-              <w:jc w:val="center"/>
-              <w:rPr>
-                <w:rFonts w:ascii="Arial" w:hAnsi="Arial" w:cs="Arial"/>
-                <w:sz w:val="20"/>
-                <w:szCs w:val="20"/>
-                <w:lang w:val="es-419"/>
-              </w:rPr>
-            </w:pPr>
-          </w:p>
-        </w:tc>
-        <w:tc>
-          <w:tcPr>
-            <w:tcW w:w="1814" w:type="dxa"/>
-          </w:tcPr>
-          <w:p>
-            <w:pPr>
-              <w:jc w:val="center"/>
-              <w:rPr>
-                <w:rFonts w:ascii="Arial" w:hAnsi="Arial" w:cs="Arial"/>
-                <w:sz w:val="20"/>
-                <w:szCs w:val="20"/>
-                <w:lang w:val="es-419"/>
-              </w:rPr>
-            </w:pPr>
-            <w:r>
-              <w:rPr>
-                <w:rFonts w:ascii="Arial" w:hAnsi="Arial" w:cs="Arial"/>
-                <w:sz w:val="20"/>
-                <w:szCs w:val="20"/>
-                <w:lang w:val="es-419"/>
-              </w:rPr>
-              <w:t>correo</w:t>
-            </w:r>
-          </w:p>
-        </w:tc>
-        <w:tc>
-          <w:tcPr>
-            <w:tcW w:w="1000" w:type="dxa"/>
-          </w:tcPr>
-          <w:p>
-            <w:pPr>
-              <w:jc w:val="center"/>
-              <w:rPr>
-                <w:rFonts w:ascii="Arial" w:hAnsi="Arial" w:cs="Arial"/>
-                <w:sz w:val="20"/>
-                <w:szCs w:val="20"/>
-                <w:lang w:val="es-419"/>
-              </w:rPr>
-            </w:pPr>
-            <w:proofErr w:type="spellStart"/>
-            <w:r>
-              <w:rPr>
-                <w:rFonts w:ascii="Arial" w:hAnsi="Arial" w:cs="Arial"/>
-                <w:sz w:val="20"/>
-                <w:szCs w:val="20"/>
-                <w:lang w:val="es-419"/>
-              </w:rPr>
-              <w:t>CoPaI</w:t>
-            </w:r>
-            <w:proofErr w:type="spellEnd"/>
-          </w:p>
-        </w:tc>
-        <w:tc>
-          <w:tcPr>
-            <w:tcW w:w="1315" w:type="dxa"/>
-          </w:tcPr>
-          <w:p>
-            <w:pPr>
-              <w:jc w:val="center"/>
-              <w:rPr>
-                <w:rFonts w:ascii="Arial" w:hAnsi="Arial" w:cs="Arial"/>
-                <w:color w:val="4472C4" w:themeColor="accent1"/>
-                <w:sz w:val="20"/>
-                <w:szCs w:val="20"/>
-                <w:lang w:val="es-419"/>
-              </w:rPr>
-            </w:pPr>
-            <w:proofErr w:type="spellStart"/>
-            <w:r>
-              <w:rPr>
-                <w:rFonts w:ascii="Arial" w:hAnsi="Arial" w:cs="Arial"/>
-                <w:color w:val="4472C4" w:themeColor="accent1"/>
-                <w:sz w:val="20"/>
-                <w:szCs w:val="20"/>
-                <w:lang w:val="es-419"/>
-              </w:rPr>
-              <w:t>varchar</w:t>
-            </w:r>
-            <w:proofErr w:type="spellEnd"/>
-          </w:p>
-        </w:tc>
-        <w:tc>
-          <w:tcPr>
-            <w:tcW w:w="1049" w:type="dxa"/>
-          </w:tcPr>
-          <w:p>
-            <w:pPr>
-              <w:jc w:val="center"/>
-              <w:rPr>
-                <w:rFonts w:ascii="Arial" w:hAnsi="Arial" w:cs="Arial"/>
-                <w:sz w:val="20"/>
-                <w:szCs w:val="20"/>
-                <w:lang w:val="es-419"/>
-              </w:rPr>
-            </w:pPr>
-            <w:r>
-              <w:rPr>
-                <w:rFonts w:ascii="Arial" w:hAnsi="Arial" w:cs="Arial"/>
-                <w:sz w:val="20"/>
-                <w:szCs w:val="20"/>
-                <w:lang w:val="es-419"/>
-              </w:rPr>
-              <w:t>150</w:t>
-            </w:r>
-          </w:p>
-        </w:tc>
-        <w:tc>
-          <w:tcPr>
-            <w:tcW w:w="2037" w:type="dxa"/>
-          </w:tcPr>
-          <w:p>
-            <w:pPr>
-              <w:jc w:val="center"/>
-              <w:rPr>
-                <w:rFonts w:ascii="Arial" w:hAnsi="Arial" w:cs="Arial"/>
-                <w:sz w:val="20"/>
-                <w:szCs w:val="20"/>
-                <w:lang w:val="es-419"/>
-              </w:rPr>
-            </w:pPr>
-            <w:r>
-              <w:rPr>
-                <w:rFonts w:ascii="Arial" w:hAnsi="Arial" w:cs="Arial"/>
-                <w:sz w:val="20"/>
-                <w:szCs w:val="20"/>
-                <w:lang w:val="es-419"/>
-              </w:rPr>
-              <w:t>Correo del Participante</w:t>
-            </w:r>
-          </w:p>
-        </w:tc>
-        <w:tc>
-          <w:tcPr>
-            <w:tcW w:w="1324" w:type="dxa"/>
           </w:tcPr>
           <w:p>
             <w:pPr>
@@ -14504,6 +12008,368 @@
           </w:p>
         </w:tc>
       </w:tr>
+      <w:tr>
+        <w:trPr>
+          <w:trHeight w:val="170"/>
+        </w:trPr>
+        <w:tc>
+          <w:tcPr>
+            <w:tcW w:w="821" w:type="dxa"/>
+          </w:tcPr>
+          <w:p>
+            <w:pPr>
+              <w:jc w:val="center"/>
+              <w:rPr>
+                <w:rFonts w:ascii="Arial" w:hAnsi="Arial" w:cs="Arial"/>
+                <w:sz w:val="20"/>
+                <w:szCs w:val="20"/>
+                <w:lang w:val="es-419"/>
+              </w:rPr>
+            </w:pPr>
+          </w:p>
+        </w:tc>
+        <w:tc>
+          <w:tcPr>
+            <w:tcW w:w="1570" w:type="dxa"/>
+          </w:tcPr>
+          <w:p>
+            <w:pPr>
+              <w:jc w:val="center"/>
+              <w:rPr>
+                <w:rFonts w:ascii="Arial" w:hAnsi="Arial" w:cs="Arial"/>
+                <w:sz w:val="20"/>
+                <w:szCs w:val="20"/>
+                <w:lang w:val="es-419"/>
+              </w:rPr>
+            </w:pPr>
+            <w:proofErr w:type="spellStart"/>
+            <w:r>
+              <w:rPr>
+                <w:rFonts w:ascii="Arial" w:hAnsi="Arial" w:cs="Arial"/>
+                <w:sz w:val="20"/>
+                <w:szCs w:val="20"/>
+                <w:lang w:val="es-419"/>
+              </w:rPr>
+              <w:t>dui</w:t>
+            </w:r>
+            <w:proofErr w:type="spellEnd"/>
+          </w:p>
+        </w:tc>
+        <w:tc>
+          <w:tcPr>
+            <w:tcW w:w="1012" w:type="dxa"/>
+          </w:tcPr>
+          <w:p>
+            <w:pPr>
+              <w:jc w:val="center"/>
+            </w:pPr>
+            <w:proofErr w:type="spellStart"/>
+            <w:r>
+              <w:rPr>
+                <w:rFonts w:ascii="Arial" w:hAnsi="Arial" w:cs="Arial"/>
+                <w:sz w:val="20"/>
+                <w:szCs w:val="20"/>
+                <w:lang w:val="es-419"/>
+              </w:rPr>
+              <w:t>DeTiN</w:t>
+            </w:r>
+            <w:proofErr w:type="spellEnd"/>
+          </w:p>
+        </w:tc>
+        <w:tc>
+          <w:tcPr>
+            <w:tcW w:w="1378" w:type="dxa"/>
+          </w:tcPr>
+          <w:p>
+            <w:pPr>
+              <w:jc w:val="center"/>
+              <w:rPr>
+                <w:rFonts w:ascii="Arial" w:hAnsi="Arial" w:cs="Arial"/>
+                <w:color w:val="4472C4" w:themeColor="accent1"/>
+                <w:sz w:val="20"/>
+                <w:szCs w:val="20"/>
+                <w:lang w:val="es-419"/>
+              </w:rPr>
+            </w:pPr>
+            <w:proofErr w:type="spellStart"/>
+            <w:r>
+              <w:rPr>
+                <w:rFonts w:ascii="Arial" w:hAnsi="Arial" w:cs="Arial"/>
+                <w:color w:val="4472C4" w:themeColor="accent1"/>
+                <w:sz w:val="20"/>
+                <w:szCs w:val="20"/>
+                <w:lang w:val="es-419"/>
+              </w:rPr>
+              <w:t>varchar</w:t>
+            </w:r>
+            <w:proofErr w:type="spellEnd"/>
+          </w:p>
+        </w:tc>
+        <w:tc>
+          <w:tcPr>
+            <w:tcW w:w="1054" w:type="dxa"/>
+          </w:tcPr>
+          <w:p>
+            <w:pPr>
+              <w:jc w:val="center"/>
+              <w:rPr>
+                <w:rFonts w:ascii="Arial" w:hAnsi="Arial" w:cs="Arial"/>
+                <w:sz w:val="20"/>
+                <w:szCs w:val="20"/>
+                <w:lang w:val="es-419"/>
+              </w:rPr>
+            </w:pPr>
+            <w:r>
+              <w:rPr>
+                <w:rFonts w:ascii="Arial" w:hAnsi="Arial" w:cs="Arial"/>
+                <w:sz w:val="20"/>
+                <w:szCs w:val="20"/>
+                <w:lang w:val="es-419"/>
+              </w:rPr>
+              <w:t>10</w:t>
+            </w:r>
+          </w:p>
+        </w:tc>
+        <w:tc>
+          <w:tcPr>
+            <w:tcW w:w="2017" w:type="dxa"/>
+          </w:tcPr>
+          <w:p>
+            <w:pPr>
+              <w:jc w:val="center"/>
+              <w:rPr>
+                <w:rFonts w:ascii="Arial" w:hAnsi="Arial" w:cs="Arial"/>
+                <w:sz w:val="20"/>
+                <w:szCs w:val="20"/>
+                <w:lang w:val="es-419"/>
+              </w:rPr>
+            </w:pPr>
+            <w:r>
+              <w:rPr>
+                <w:rFonts w:ascii="Arial" w:hAnsi="Arial" w:cs="Arial"/>
+                <w:sz w:val="20"/>
+                <w:szCs w:val="20"/>
+                <w:lang w:val="es-419"/>
+              </w:rPr>
+              <w:t>DUI</w:t>
+            </w:r>
+            <w:r>
+              <w:rPr>
+                <w:rFonts w:ascii="Arial" w:hAnsi="Arial" w:cs="Arial"/>
+                <w:sz w:val="20"/>
+                <w:szCs w:val="20"/>
+                <w:lang w:val="es-419"/>
+              </w:rPr>
+              <w:t xml:space="preserve"> del Participante</w:t>
+            </w:r>
+          </w:p>
+        </w:tc>
+        <w:tc>
+          <w:tcPr>
+            <w:tcW w:w="1498" w:type="dxa"/>
+          </w:tcPr>
+          <w:p>
+            <w:pPr>
+              <w:jc w:val="center"/>
+              <w:rPr>
+                <w:rFonts w:ascii="Arial" w:hAnsi="Arial" w:cs="Arial"/>
+                <w:sz w:val="20"/>
+                <w:szCs w:val="20"/>
+                <w:lang w:val="es-419"/>
+              </w:rPr>
+            </w:pPr>
+            <w:r>
+              <w:rPr>
+                <w:rFonts w:ascii="Arial" w:hAnsi="Arial" w:cs="Arial"/>
+                <w:sz w:val="20"/>
+                <w:szCs w:val="20"/>
+                <w:lang w:val="es-419"/>
+              </w:rPr>
+              <w:t>NULL</w:t>
+            </w:r>
+          </w:p>
+        </w:tc>
+      </w:tr>
+      <w:tr>
+        <w:trPr>
+          <w:trHeight w:val="170"/>
+        </w:trPr>
+        <w:tc>
+          <w:tcPr>
+            <w:tcW w:w="821" w:type="dxa"/>
+          </w:tcPr>
+          <w:p>
+            <w:pPr>
+              <w:jc w:val="center"/>
+              <w:rPr>
+                <w:rFonts w:ascii="Arial" w:hAnsi="Arial" w:cs="Arial"/>
+                <w:sz w:val="20"/>
+                <w:szCs w:val="20"/>
+                <w:lang w:val="es-419"/>
+              </w:rPr>
+            </w:pPr>
+          </w:p>
+        </w:tc>
+        <w:tc>
+          <w:tcPr>
+            <w:tcW w:w="1570" w:type="dxa"/>
+          </w:tcPr>
+          <w:p>
+            <w:pPr>
+              <w:jc w:val="center"/>
+              <w:rPr>
+                <w:rFonts w:ascii="Arial" w:hAnsi="Arial" w:cs="Arial"/>
+                <w:sz w:val="20"/>
+                <w:szCs w:val="20"/>
+                <w:lang w:val="es-419"/>
+              </w:rPr>
+            </w:pPr>
+            <w:r>
+              <w:rPr>
+                <w:rFonts w:ascii="Arial" w:hAnsi="Arial" w:cs="Arial"/>
+                <w:sz w:val="20"/>
+                <w:szCs w:val="20"/>
+                <w:lang w:val="es-419"/>
+              </w:rPr>
+              <w:t>correo</w:t>
+            </w:r>
+          </w:p>
+        </w:tc>
+        <w:tc>
+          <w:tcPr>
+            <w:tcW w:w="1012" w:type="dxa"/>
+          </w:tcPr>
+          <w:p>
+            <w:pPr>
+              <w:jc w:val="center"/>
+            </w:pPr>
+            <w:proofErr w:type="spellStart"/>
+            <w:r>
+              <w:rPr>
+                <w:rFonts w:ascii="Arial" w:hAnsi="Arial" w:cs="Arial"/>
+                <w:sz w:val="20"/>
+                <w:szCs w:val="20"/>
+                <w:lang w:val="es-419"/>
+              </w:rPr>
+              <w:t>DeTiN</w:t>
+            </w:r>
+            <w:proofErr w:type="spellEnd"/>
+          </w:p>
+        </w:tc>
+        <w:tc>
+          <w:tcPr>
+            <w:tcW w:w="1378" w:type="dxa"/>
+          </w:tcPr>
+          <w:p>
+            <w:pPr>
+              <w:jc w:val="center"/>
+              <w:rPr>
+                <w:rFonts w:ascii="Arial" w:hAnsi="Arial" w:cs="Arial"/>
+                <w:color w:val="4472C4" w:themeColor="accent1"/>
+                <w:sz w:val="20"/>
+                <w:szCs w:val="20"/>
+                <w:lang w:val="es-419"/>
+              </w:rPr>
+            </w:pPr>
+            <w:proofErr w:type="spellStart"/>
+            <w:r>
+              <w:rPr>
+                <w:rFonts w:ascii="Arial" w:hAnsi="Arial" w:cs="Arial"/>
+                <w:color w:val="4472C4" w:themeColor="accent1"/>
+                <w:sz w:val="20"/>
+                <w:szCs w:val="20"/>
+                <w:lang w:val="es-419"/>
+              </w:rPr>
+              <w:t>varchar</w:t>
+            </w:r>
+            <w:proofErr w:type="spellEnd"/>
+          </w:p>
+        </w:tc>
+        <w:tc>
+          <w:tcPr>
+            <w:tcW w:w="1054" w:type="dxa"/>
+          </w:tcPr>
+          <w:p>
+            <w:pPr>
+              <w:jc w:val="center"/>
+              <w:rPr>
+                <w:rFonts w:ascii="Arial" w:hAnsi="Arial" w:cs="Arial"/>
+                <w:sz w:val="20"/>
+                <w:szCs w:val="20"/>
+                <w:lang w:val="es-419"/>
+              </w:rPr>
+            </w:pPr>
+            <w:r>
+              <w:rPr>
+                <w:rFonts w:ascii="Arial" w:hAnsi="Arial" w:cs="Arial"/>
+                <w:sz w:val="20"/>
+                <w:szCs w:val="20"/>
+                <w:lang w:val="es-419"/>
+              </w:rPr>
+              <w:t>150</w:t>
+            </w:r>
+          </w:p>
+        </w:tc>
+        <w:tc>
+          <w:tcPr>
+            <w:tcW w:w="2017" w:type="dxa"/>
+          </w:tcPr>
+          <w:p>
+            <w:pPr>
+              <w:jc w:val="center"/>
+              <w:rPr>
+                <w:rFonts w:ascii="Arial" w:hAnsi="Arial" w:cs="Arial"/>
+                <w:sz w:val="20"/>
+                <w:szCs w:val="20"/>
+                <w:lang w:val="es-419"/>
+              </w:rPr>
+            </w:pPr>
+            <w:r>
+              <w:rPr>
+                <w:rFonts w:ascii="Arial" w:hAnsi="Arial" w:cs="Arial"/>
+                <w:sz w:val="20"/>
+                <w:szCs w:val="20"/>
+                <w:lang w:val="es-419"/>
+              </w:rPr>
+              <w:t>DUI</w:t>
+            </w:r>
+            <w:r>
+              <w:rPr>
+                <w:rFonts w:ascii="Arial" w:hAnsi="Arial" w:cs="Arial"/>
+                <w:sz w:val="20"/>
+                <w:szCs w:val="20"/>
+                <w:lang w:val="es-419"/>
+              </w:rPr>
+              <w:t xml:space="preserve"> del Participante</w:t>
+            </w:r>
+          </w:p>
+        </w:tc>
+        <w:tc>
+          <w:tcPr>
+            <w:tcW w:w="1498" w:type="dxa"/>
+          </w:tcPr>
+          <w:p>
+            <w:pPr>
+              <w:jc w:val="center"/>
+              <w:rPr>
+                <w:rFonts w:ascii="Arial" w:hAnsi="Arial" w:cs="Arial"/>
+                <w:sz w:val="20"/>
+                <w:szCs w:val="20"/>
+                <w:lang w:val="es-419"/>
+              </w:rPr>
+            </w:pPr>
+            <w:r>
+              <w:rPr>
+                <w:rFonts w:ascii="Arial" w:hAnsi="Arial" w:cs="Arial"/>
+                <w:sz w:val="20"/>
+                <w:szCs w:val="20"/>
+                <w:lang w:val="es-419"/>
+              </w:rPr>
+              <w:t>NULL</w:t>
+            </w:r>
+          </w:p>
+        </w:tc>
+      </w:tr>
     </w:tbl>
     <w:p>
       <w:pPr>
@@ -15344,7 +13210,7 @@
       <w:tr>
         <w:tc>
           <w:tcPr>
-            <w:tcW w:w="811" w:type="dxa"/>
+            <w:tcW w:w="788" w:type="dxa"/>
             <w:shd w:val="clear" w:color="auto" w:fill="E7E6E6" w:themeFill="background2"/>
           </w:tcPr>
           <w:p>
@@ -15366,7 +13232,7 @@
         </w:tc>
         <w:tc>
           <w:tcPr>
-            <w:tcW w:w="1814" w:type="dxa"/>
+            <w:tcW w:w="2218" w:type="dxa"/>
             <w:shd w:val="clear" w:color="auto" w:fill="E7E6E6" w:themeFill="background2"/>
           </w:tcPr>
           <w:p>
@@ -15388,7 +13254,7 @@
         </w:tc>
         <w:tc>
           <w:tcPr>
-            <w:tcW w:w="1000" w:type="dxa"/>
+            <w:tcW w:w="976" w:type="dxa"/>
             <w:shd w:val="clear" w:color="auto" w:fill="E7E6E6" w:themeFill="background2"/>
           </w:tcPr>
           <w:p>
@@ -15410,7 +13276,7 @@
         </w:tc>
         <w:tc>
           <w:tcPr>
-            <w:tcW w:w="1315" w:type="dxa"/>
+            <w:tcW w:w="1191" w:type="dxa"/>
             <w:shd w:val="clear" w:color="auto" w:fill="E7E6E6" w:themeFill="background2"/>
           </w:tcPr>
           <w:p>
@@ -15432,7 +13298,7 @@
         </w:tc>
         <w:tc>
           <w:tcPr>
-            <w:tcW w:w="1049" w:type="dxa"/>
+            <w:tcW w:w="1041" w:type="dxa"/>
             <w:shd w:val="clear" w:color="auto" w:fill="E7E6E6" w:themeFill="background2"/>
           </w:tcPr>
           <w:p>
@@ -15454,7 +13320,7 @@
         </w:tc>
         <w:tc>
           <w:tcPr>
-            <w:tcW w:w="2037" w:type="dxa"/>
+            <w:tcW w:w="1818" w:type="dxa"/>
             <w:shd w:val="clear" w:color="auto" w:fill="E7E6E6" w:themeFill="background2"/>
           </w:tcPr>
           <w:p>
@@ -15476,7 +13342,7 @@
         </w:tc>
         <w:tc>
           <w:tcPr>
-            <w:tcW w:w="1324" w:type="dxa"/>
+            <w:tcW w:w="1318" w:type="dxa"/>
             <w:shd w:val="clear" w:color="auto" w:fill="E7E6E6" w:themeFill="background2"/>
           </w:tcPr>
           <w:p>
@@ -15500,7 +13366,7 @@
       <w:tr>
         <w:tc>
           <w:tcPr>
-            <w:tcW w:w="811" w:type="dxa"/>
+            <w:tcW w:w="788" w:type="dxa"/>
           </w:tcPr>
           <w:p>
             <w:pPr>
@@ -15525,7 +13391,7 @@
         </w:tc>
         <w:tc>
           <w:tcPr>
-            <w:tcW w:w="1814" w:type="dxa"/>
+            <w:tcW w:w="2218" w:type="dxa"/>
           </w:tcPr>
           <w:p>
             <w:pPr>
@@ -15550,7 +13416,7 @@
         </w:tc>
         <w:tc>
           <w:tcPr>
-            <w:tcW w:w="1000" w:type="dxa"/>
+            <w:tcW w:w="976" w:type="dxa"/>
           </w:tcPr>
           <w:p>
             <w:pPr>
@@ -15577,7 +13443,7 @@
         </w:tc>
         <w:tc>
           <w:tcPr>
-            <w:tcW w:w="1315" w:type="dxa"/>
+            <w:tcW w:w="1191" w:type="dxa"/>
           </w:tcPr>
           <w:p>
             <w:pPr>
@@ -15628,7 +13494,7 @@
         </w:tc>
         <w:tc>
           <w:tcPr>
-            <w:tcW w:w="1049" w:type="dxa"/>
+            <w:tcW w:w="1041" w:type="dxa"/>
           </w:tcPr>
           <w:p>
             <w:pPr>
@@ -15653,7 +13519,7 @@
         </w:tc>
         <w:tc>
           <w:tcPr>
-            <w:tcW w:w="2037" w:type="dxa"/>
+            <w:tcW w:w="1818" w:type="dxa"/>
           </w:tcPr>
           <w:p>
             <w:pPr>
@@ -15687,7 +13553,7 @@
         </w:tc>
         <w:tc>
           <w:tcPr>
-            <w:tcW w:w="1324" w:type="dxa"/>
+            <w:tcW w:w="1318" w:type="dxa"/>
           </w:tcPr>
           <w:p>
             <w:pPr>
@@ -15716,23 +13582,23 @@
       <w:tr>
         <w:tc>
           <w:tcPr>
-            <w:tcW w:w="811" w:type="dxa"/>
-          </w:tcPr>
-          <w:p>
-            <w:pPr>
-              <w:jc w:val="center"/>
-              <w:rPr>
-                <w:rFonts w:ascii="Arial" w:hAnsi="Arial" w:cs="Arial"/>
-                <w:sz w:val="20"/>
-                <w:szCs w:val="20"/>
-                <w:lang w:val="es-419"/>
-              </w:rPr>
-            </w:pPr>
-          </w:p>
-        </w:tc>
-        <w:tc>
-          <w:tcPr>
-            <w:tcW w:w="1814" w:type="dxa"/>
+            <w:tcW w:w="788" w:type="dxa"/>
+          </w:tcPr>
+          <w:p>
+            <w:pPr>
+              <w:jc w:val="center"/>
+              <w:rPr>
+                <w:rFonts w:ascii="Arial" w:hAnsi="Arial" w:cs="Arial"/>
+                <w:sz w:val="20"/>
+                <w:szCs w:val="20"/>
+                <w:lang w:val="es-419"/>
+              </w:rPr>
+            </w:pPr>
+          </w:p>
+        </w:tc>
+        <w:tc>
+          <w:tcPr>
+            <w:tcW w:w="2218" w:type="dxa"/>
           </w:tcPr>
           <w:p>
             <w:pPr>
@@ -15757,7 +13623,7 @@
         </w:tc>
         <w:tc>
           <w:tcPr>
-            <w:tcW w:w="1000" w:type="dxa"/>
+            <w:tcW w:w="976" w:type="dxa"/>
           </w:tcPr>
           <w:p>
             <w:pPr>
@@ -15784,7 +13650,7 @@
         </w:tc>
         <w:tc>
           <w:tcPr>
-            <w:tcW w:w="1315" w:type="dxa"/>
+            <w:tcW w:w="1191" w:type="dxa"/>
           </w:tcPr>
           <w:p>
             <w:pPr>
@@ -15811,7 +13677,7 @@
         </w:tc>
         <w:tc>
           <w:tcPr>
-            <w:tcW w:w="1049" w:type="dxa"/>
+            <w:tcW w:w="1041" w:type="dxa"/>
           </w:tcPr>
           <w:p>
             <w:pPr>
@@ -15836,7 +13702,7 @@
         </w:tc>
         <w:tc>
           <w:tcPr>
-            <w:tcW w:w="2037" w:type="dxa"/>
+            <w:tcW w:w="1818" w:type="dxa"/>
           </w:tcPr>
           <w:p>
             <w:pPr>
@@ -15861,192 +13727,7 @@
         </w:tc>
         <w:tc>
           <w:tcPr>
-            <w:tcW w:w="1324" w:type="dxa"/>
-          </w:tcPr>
-          <w:p>
-            <w:pPr>
-              <w:jc w:val="center"/>
-              <w:rPr>
-                <w:rFonts w:ascii="Arial" w:hAnsi="Arial" w:cs="Arial"/>
-                <w:sz w:val="20"/>
-                <w:szCs w:val="20"/>
-                <w:lang w:val="es-419"/>
-              </w:rPr>
-            </w:pPr>
-            <w:proofErr w:type="spellStart"/>
-            <w:r>
-              <w:rPr>
-                <w:rFonts w:ascii="Arial" w:hAnsi="Arial" w:cs="Arial"/>
-                <w:sz w:val="20"/>
-                <w:szCs w:val="20"/>
-                <w:lang w:val="es-419"/>
-              </w:rPr>
-              <w:t>Check</w:t>
-            </w:r>
-            <w:proofErr w:type="spellEnd"/>
-          </w:p>
-        </w:tc>
-      </w:tr>
-      <w:tr>
-        <w:tc>
-          <w:tcPr>
-            <w:tcW w:w="811" w:type="dxa"/>
-          </w:tcPr>
-          <w:p>
-            <w:pPr>
-              <w:jc w:val="center"/>
-              <w:rPr>
-                <w:rFonts w:ascii="Arial" w:hAnsi="Arial" w:cs="Arial"/>
-                <w:sz w:val="20"/>
-                <w:szCs w:val="20"/>
-                <w:lang w:val="es-419"/>
-              </w:rPr>
-            </w:pPr>
-          </w:p>
-        </w:tc>
-        <w:tc>
-          <w:tcPr>
-            <w:tcW w:w="1814" w:type="dxa"/>
-          </w:tcPr>
-          <w:p>
-            <w:pPr>
-              <w:jc w:val="center"/>
-              <w:rPr>
-                <w:rFonts w:ascii="Arial" w:hAnsi="Arial" w:cs="Arial"/>
-                <w:sz w:val="20"/>
-                <w:szCs w:val="20"/>
-                <w:lang w:val="es-419"/>
-              </w:rPr>
-            </w:pPr>
-            <w:r>
-              <w:rPr>
-                <w:rFonts w:ascii="Arial" w:hAnsi="Arial" w:cs="Arial"/>
-                <w:sz w:val="20"/>
-                <w:szCs w:val="20"/>
-                <w:lang w:val="es-419"/>
-              </w:rPr>
-              <w:t>porcentaje</w:t>
-            </w:r>
-          </w:p>
-        </w:tc>
-        <w:tc>
-          <w:tcPr>
-            <w:tcW w:w="1000" w:type="dxa"/>
-          </w:tcPr>
-          <w:p>
-            <w:pPr>
-              <w:jc w:val="center"/>
-              <w:rPr>
-                <w:rFonts w:ascii="Arial" w:hAnsi="Arial" w:cs="Arial"/>
-                <w:sz w:val="20"/>
-                <w:szCs w:val="20"/>
-                <w:lang w:val="es-419"/>
-              </w:rPr>
-            </w:pPr>
-            <w:proofErr w:type="spellStart"/>
-            <w:r>
-              <w:rPr>
-                <w:rFonts w:ascii="Arial" w:hAnsi="Arial" w:cs="Arial"/>
-                <w:sz w:val="20"/>
-                <w:szCs w:val="20"/>
-                <w:lang w:val="es-419"/>
-              </w:rPr>
-              <w:t>PoNot</w:t>
-            </w:r>
-            <w:proofErr w:type="spellEnd"/>
-          </w:p>
-        </w:tc>
-        <w:tc>
-          <w:tcPr>
-            <w:tcW w:w="1315" w:type="dxa"/>
-          </w:tcPr>
-          <w:p>
-            <w:pPr>
-              <w:jc w:val="center"/>
-              <w:rPr>
-                <w:rFonts w:ascii="Arial" w:hAnsi="Arial" w:cs="Arial"/>
-                <w:color w:val="4472C4" w:themeColor="accent1"/>
-                <w:sz w:val="20"/>
-                <w:szCs w:val="20"/>
-                <w:lang w:val="es-419"/>
-              </w:rPr>
-            </w:pPr>
-            <w:r>
-              <w:rPr>
-                <w:rFonts w:ascii="Arial" w:hAnsi="Arial" w:cs="Arial"/>
-                <w:color w:val="4472C4" w:themeColor="accent1"/>
-                <w:sz w:val="20"/>
-                <w:szCs w:val="20"/>
-                <w:lang w:val="es-419"/>
-              </w:rPr>
-              <w:t>Decimal</w:t>
-            </w:r>
-          </w:p>
-          <w:p>
-            <w:pPr>
-              <w:jc w:val="center"/>
-              <w:rPr>
-                <w:rFonts w:ascii="Arial" w:hAnsi="Arial" w:cs="Arial"/>
-                <w:sz w:val="20"/>
-                <w:szCs w:val="20"/>
-                <w:lang w:val="es-419"/>
-              </w:rPr>
-            </w:pPr>
-          </w:p>
-        </w:tc>
-        <w:tc>
-          <w:tcPr>
-            <w:tcW w:w="1049" w:type="dxa"/>
-          </w:tcPr>
-          <w:p>
-            <w:pPr>
-              <w:jc w:val="center"/>
-              <w:rPr>
-                <w:rFonts w:ascii="Arial" w:hAnsi="Arial" w:cs="Arial"/>
-                <w:sz w:val="20"/>
-                <w:szCs w:val="20"/>
-                <w:lang w:val="es-419"/>
-              </w:rPr>
-            </w:pPr>
-            <w:r>
-              <w:rPr>
-                <w:rFonts w:ascii="Arial" w:hAnsi="Arial" w:cs="Arial"/>
-                <w:sz w:val="20"/>
-                <w:szCs w:val="20"/>
-                <w:lang w:val="es-419"/>
-              </w:rPr>
-              <w:t>--</w:t>
-            </w:r>
-          </w:p>
-        </w:tc>
-        <w:tc>
-          <w:tcPr>
-            <w:tcW w:w="2037" w:type="dxa"/>
-          </w:tcPr>
-          <w:p>
-            <w:pPr>
-              <w:jc w:val="center"/>
-              <w:rPr>
-                <w:rFonts w:ascii="Arial" w:hAnsi="Arial" w:cs="Arial"/>
-                <w:sz w:val="20"/>
-                <w:szCs w:val="20"/>
-                <w:lang w:val="es-419"/>
-              </w:rPr>
-            </w:pPr>
-            <w:r>
-              <w:rPr>
-                <w:rFonts w:ascii="Arial" w:hAnsi="Arial" w:cs="Arial"/>
-                <w:sz w:val="20"/>
-                <w:szCs w:val="20"/>
-                <w:lang w:val="es-419"/>
-              </w:rPr>
-              <w:t>Porcentaje agregado a las Notas</w:t>
-            </w:r>
-          </w:p>
-        </w:tc>
-        <w:tc>
-          <w:tcPr>
-            <w:tcW w:w="1324" w:type="dxa"/>
+            <w:tcW w:w="1318" w:type="dxa"/>
           </w:tcPr>
           <w:p>
             <w:pPr>
@@ -16078,7 +13759,7 @@
         </w:trPr>
         <w:tc>
           <w:tcPr>
-            <w:tcW w:w="811" w:type="dxa"/>
+            <w:tcW w:w="788" w:type="dxa"/>
           </w:tcPr>
           <w:p>
             <w:pPr>
@@ -16103,7 +13784,7 @@
         </w:tc>
         <w:tc>
           <w:tcPr>
-            <w:tcW w:w="1814" w:type="dxa"/>
+            <w:tcW w:w="2218" w:type="dxa"/>
           </w:tcPr>
           <w:p>
             <w:pPr>
@@ -16161,7 +13842,7 @@
         </w:tc>
         <w:tc>
           <w:tcPr>
-            <w:tcW w:w="1000" w:type="dxa"/>
+            <w:tcW w:w="976" w:type="dxa"/>
           </w:tcPr>
           <w:p>
             <w:pPr>
@@ -16188,7 +13869,7 @@
         </w:tc>
         <w:tc>
           <w:tcPr>
-            <w:tcW w:w="1315" w:type="dxa"/>
+            <w:tcW w:w="1191" w:type="dxa"/>
           </w:tcPr>
           <w:p>
             <w:pPr>
@@ -16217,7 +13898,7 @@
         </w:tc>
         <w:tc>
           <w:tcPr>
-            <w:tcW w:w="1049" w:type="dxa"/>
+            <w:tcW w:w="1041" w:type="dxa"/>
           </w:tcPr>
           <w:p>
             <w:pPr>
@@ -16242,7 +13923,7 @@
         </w:tc>
         <w:tc>
           <w:tcPr>
-            <w:tcW w:w="2037" w:type="dxa"/>
+            <w:tcW w:w="1818" w:type="dxa"/>
             <w:shd w:val="clear" w:color="auto" w:fill="FFFFFF" w:themeFill="background1"/>
           </w:tcPr>
           <w:p>
@@ -16268,7 +13949,7 @@
         </w:tc>
         <w:tc>
           <w:tcPr>
-            <w:tcW w:w="1324" w:type="dxa"/>
+            <w:tcW w:w="1318" w:type="dxa"/>
             <w:shd w:val="clear" w:color="auto" w:fill="FFFFFF" w:themeFill="background1"/>
           </w:tcPr>
           <w:p>
@@ -16290,7 +13971,7 @@
         </w:trPr>
         <w:tc>
           <w:tcPr>
-            <w:tcW w:w="811" w:type="dxa"/>
+            <w:tcW w:w="788" w:type="dxa"/>
           </w:tcPr>
           <w:p>
             <w:pPr>
@@ -16314,7 +13995,7 @@
         </w:tc>
         <w:tc>
           <w:tcPr>
-            <w:tcW w:w="1814" w:type="dxa"/>
+            <w:tcW w:w="2218" w:type="dxa"/>
           </w:tcPr>
           <w:p>
             <w:pPr>
@@ -16341,7 +14022,7 @@
         </w:tc>
         <w:tc>
           <w:tcPr>
-            <w:tcW w:w="1000" w:type="dxa"/>
+            <w:tcW w:w="976" w:type="dxa"/>
           </w:tcPr>
           <w:p>
             <w:pPr>
@@ -16368,7 +14049,7 @@
         </w:tc>
         <w:tc>
           <w:tcPr>
-            <w:tcW w:w="1315" w:type="dxa"/>
+            <w:tcW w:w="1191" w:type="dxa"/>
           </w:tcPr>
           <w:p>
             <w:pPr>
@@ -16397,7 +14078,7 @@
         </w:tc>
         <w:tc>
           <w:tcPr>
-            <w:tcW w:w="1049" w:type="dxa"/>
+            <w:tcW w:w="1041" w:type="dxa"/>
           </w:tcPr>
           <w:p>
             <w:pPr>
@@ -16422,7 +14103,7 @@
         </w:tc>
         <w:tc>
           <w:tcPr>
-            <w:tcW w:w="2037" w:type="dxa"/>
+            <w:tcW w:w="1818" w:type="dxa"/>
           </w:tcPr>
           <w:p>
             <w:pPr>
@@ -16447,7 +14128,7 @@
         </w:tc>
         <w:tc>
           <w:tcPr>
-            <w:tcW w:w="1324" w:type="dxa"/>
+            <w:tcW w:w="1318" w:type="dxa"/>
           </w:tcPr>
           <w:p>
             <w:pPr>

</xml_diff>